<commit_message>
Ontwerpdocument Sprint 2 - User story 1
</commit_message>
<xml_diff>
--- a/Documenten EenmaalAndermaal/Ontwerpdocument groep 15.docx
+++ b/Documenten EenmaalAndermaal/Ontwerpdocument groep 15.docx
@@ -280,8 +280,6 @@
               </mc:Fallback>
             </mc:AlternateContent>
           </w:r>
-          <w:bookmarkStart w:id="0" w:name="_GoBack"/>
-          <w:bookmarkEnd w:id="0"/>
           <w:r>
             <w:rPr>
               <w:noProof/>
@@ -12501,7 +12499,7 @@
         <w:pStyle w:val="Kop1"/>
         <w:jc w:val="center"/>
       </w:pPr>
-      <w:bookmarkStart w:id="1" w:name="_Toc10726821"/>
+      <w:bookmarkStart w:id="0" w:name="_Toc10726821"/>
       <w:r>
         <w:lastRenderedPageBreak/>
         <w:t>Ontwerpdocument</w:t>
@@ -12514,6 +12512,16 @@
       </w:r>
       <w:r>
         <w:t xml:space="preserve"> 15</w:t>
+      </w:r>
+      <w:bookmarkEnd w:id="0"/>
+    </w:p>
+    <w:p>
+      <w:pPr>
+        <w:pStyle w:val="Kop1"/>
+      </w:pPr>
+      <w:bookmarkStart w:id="1" w:name="_Toc10726822"/>
+      <w:r>
+        <w:t>Sprint 1</w:t>
       </w:r>
       <w:bookmarkEnd w:id="1"/>
     </w:p>
@@ -12521,56 +12529,46 @@
       <w:pPr>
         <w:pStyle w:val="Kop1"/>
       </w:pPr>
-      <w:bookmarkStart w:id="2" w:name="_Toc10726822"/>
-      <w:r>
-        <w:t>Sprint 1</w:t>
+      <w:bookmarkStart w:id="2" w:name="_Toc10726823"/>
+      <w:r>
+        <w:t>Sprint 2</w:t>
       </w:r>
       <w:bookmarkEnd w:id="2"/>
     </w:p>
+    <w:p/>
     <w:p>
       <w:pPr>
-        <w:pStyle w:val="Kop1"/>
-      </w:pPr>
-      <w:bookmarkStart w:id="3" w:name="_Toc10726823"/>
-      <w:r>
-        <w:t>Sprint 2</w:t>
+        <w:pStyle w:val="Kop2"/>
+        <w:ind w:left="720" w:hanging="720"/>
+      </w:pPr>
+      <w:bookmarkStart w:id="3" w:name="_Toc10726824"/>
+      <w:r>
+        <w:t>2.1.</w:t>
+      </w:r>
+      <w:r>
+        <w:tab/>
+      </w:r>
+      <w:r>
+        <w:t xml:space="preserve">User story 1 - </w:t>
+      </w:r>
+      <w:r>
+        <w:t>Als gast wil ik mijzelf kunnen registreren zodat ik later mee kan bieden en evt. kan veilen</w:t>
+      </w:r>
+      <w:r>
+        <w:t>.</w:t>
       </w:r>
       <w:bookmarkEnd w:id="3"/>
     </w:p>
     <w:p/>
     <w:p>
       <w:pPr>
-        <w:pStyle w:val="Kop2"/>
-        <w:ind w:left="720" w:hanging="720"/>
-      </w:pPr>
-      <w:bookmarkStart w:id="4" w:name="_Toc10726824"/>
-      <w:r>
-        <w:t>2.1.</w:t>
-      </w:r>
-      <w:r>
-        <w:tab/>
-      </w:r>
-      <w:r>
-        <w:t xml:space="preserve">User story 1 - </w:t>
-      </w:r>
-      <w:r>
-        <w:t>Als gast wil ik mijzelf kunnen registreren zodat ik later mee kan bieden en evt. kan veilen</w:t>
-      </w:r>
-      <w:r>
-        <w:t>.</w:t>
+        <w:pStyle w:val="Kop3"/>
+      </w:pPr>
+      <w:bookmarkStart w:id="4" w:name="_Toc10726825"/>
+      <w:r>
+        <w:t>2.1.1. Wireframe’s</w:t>
       </w:r>
       <w:bookmarkEnd w:id="4"/>
-    </w:p>
-    <w:p/>
-    <w:p>
-      <w:pPr>
-        <w:pStyle w:val="Kop3"/>
-      </w:pPr>
-      <w:bookmarkStart w:id="5" w:name="_Toc10726825"/>
-      <w:r>
-        <w:t>2.1.1. Wireframe’s</w:t>
-      </w:r>
-      <w:bookmarkEnd w:id="5"/>
     </w:p>
     <w:p>
       <w:pPr>
@@ -12816,7 +12814,7 @@
       <w:pPr>
         <w:pStyle w:val="Kop3"/>
       </w:pPr>
-      <w:bookmarkStart w:id="6" w:name="_Toc10726826"/>
+      <w:bookmarkStart w:id="5" w:name="_Toc10726826"/>
       <w:r>
         <w:lastRenderedPageBreak/>
         <w:t>2.1.</w:t>
@@ -12830,750 +12828,1208 @@
       <w:r>
         <w:tab/>
         <w:t>Functioneel ontwerp</w:t>
+      </w:r>
+      <w:bookmarkEnd w:id="5"/>
+    </w:p>
+    <w:p>
+      <w:r>
+        <w:t>Op deze pagina heeft de gebruiker de mogelijkheid om zichzelf te kunnen registreren, om later een bod uit te brengen op een veiling. Wanneer er op de knop “Registreren” wordt geklikt, nadat alle velden gevuld zijn wordt de gebruiker doorgestuurd naar de volgende stap. De volgende stappen zullen worden behandeld in de volgende user story. Dit heeft namelijk betrekking op het verifiëren van het account.</w:t>
+      </w:r>
+    </w:p>
+    <w:p>
+      <w:pPr>
+        <w:pStyle w:val="Kop3"/>
+      </w:pPr>
+      <w:bookmarkStart w:id="6" w:name="_Toc10726827"/>
+      <w:r>
+        <w:t>2.1.3. Technisch ontwerp</w:t>
       </w:r>
       <w:bookmarkEnd w:id="6"/>
     </w:p>
     <w:p>
       <w:r>
-        <w:t>Op deze pagina heeft de gebruiker de mogelijkheid om zichzelf te kunnen registreren, om later een bod uit te brengen op een veiling. Wanneer er op de knop “Registreren” wordt geklikt, nadat alle velden gevuld zijn wordt de gebruiker doorgestuurd naar de volgende stap. De volgende stappen zullen worden behandeld in de volgende user story. Dit heeft namelijk betrekking op het verifiëren van het account.</w:t>
+        <w:t xml:space="preserve">De gegevens Voornaam, Achternaam, Adresregel, Adresregel 2 (optioneel), Postcode, Plaatsnaam, Land, Datum, Emailadres, Vraag, Antwoord, Gebruikersnaam, Wachtwoord, </w:t>
+      </w:r>
+      <w:proofErr w:type="spellStart"/>
+      <w:r>
+        <w:t>c</w:t>
+      </w:r>
+      <w:r>
+        <w:t>aptcha</w:t>
+      </w:r>
+      <w:proofErr w:type="spellEnd"/>
+      <w:r>
+        <w:t xml:space="preserve">. De data wat hier wordt ingevuld zal worden opgeslagen in de database nadat de gebruiker op de knop “Registreren” heeft geklikt. De </w:t>
+      </w:r>
+      <w:proofErr w:type="spellStart"/>
+      <w:r>
+        <w:t>captcha</w:t>
+      </w:r>
+      <w:proofErr w:type="spellEnd"/>
+      <w:r>
+        <w:t xml:space="preserve"> wordt gecheckt of de tekst op de afbeelding hetzelfde is als in het tekst vak. Als er een veld niet is ingevuld dat zal er een pop-up komen, na het drukken op het “Registreren”, met dat het betreffende veld nog niet is ingevuld.</w:t>
       </w:r>
     </w:p>
     <w:p>
       <w:pPr>
         <w:pStyle w:val="Kop3"/>
       </w:pPr>
-      <w:bookmarkStart w:id="7" w:name="_Toc10726827"/>
-      <w:r>
-        <w:t>2.1.3. Technisch ontwerp</w:t>
+      <w:bookmarkStart w:id="7" w:name="_Toc10726828"/>
+      <w:r>
+        <w:t>2.1.</w:t>
+      </w:r>
+      <w:r>
+        <w:t>4</w:t>
+      </w:r>
+      <w:r>
+        <w:t>.</w:t>
+      </w:r>
+      <w:r>
+        <w:tab/>
+        <w:t>Pseudo code</w:t>
       </w:r>
       <w:bookmarkEnd w:id="7"/>
     </w:p>
     <w:p>
       <w:r>
-        <w:t xml:space="preserve">De gegevens Voornaam, Achternaam, Adresregel, Adresregel 2 (optioneel), Postcode, Plaatsnaam, Land, Datum, Emailadres, Vraag, Antwoord, Gebruikersnaam, Wachtwoord, </w:t>
-      </w:r>
-      <w:proofErr w:type="spellStart"/>
-      <w:r>
-        <w:t>c</w:t>
-      </w:r>
-      <w:r>
-        <w:t>aptcha</w:t>
-      </w:r>
-      <w:proofErr w:type="spellEnd"/>
-      <w:r>
-        <w:t xml:space="preserve">. De data wat hier wordt ingevuld zal worden opgeslagen in de database nadat de gebruiker op de knop “Registreren” heeft geklikt. De </w:t>
-      </w:r>
-      <w:proofErr w:type="spellStart"/>
-      <w:r>
-        <w:t>captcha</w:t>
-      </w:r>
-      <w:proofErr w:type="spellEnd"/>
-      <w:r>
-        <w:t xml:space="preserve"> wordt gecheckt of de tekst op de afbeelding hetzelfde is als in het tekst vak. Als er een veld niet is ingevuld dat zal er een pop-up komen, na het drukken op het “Registreren”, met dat het betreffende veld nog niet is ingevuld.</w:t>
+        <w:t>Verbind met database</w:t>
       </w:r>
     </w:p>
     <w:p>
-      <w:pPr>
-        <w:pStyle w:val="Kop3"/>
-      </w:pPr>
-      <w:bookmarkStart w:id="8" w:name="_Toc10726828"/>
-      <w:r>
-        <w:t>2.1.</w:t>
-      </w:r>
-      <w:r>
-        <w:t>4</w:t>
-      </w:r>
-      <w:r>
-        <w:t>.</w:t>
-      </w:r>
-      <w:r>
-        <w:tab/>
-        <w:t>Pseudo code</w:t>
-      </w:r>
-      <w:bookmarkEnd w:id="8"/>
+      <w:r>
+        <w:t xml:space="preserve">Als ingevulde adresregel2 leeg is zet $adresregel2 = </w:t>
+      </w:r>
+      <w:proofErr w:type="spellStart"/>
+      <w:r>
+        <w:t>null</w:t>
+      </w:r>
+      <w:proofErr w:type="spellEnd"/>
     </w:p>
     <w:p>
       <w:r>
+        <w:t>$verkoper is standaard 0</w:t>
+      </w:r>
+    </w:p>
+    <w:p>
+      <w:r>
+        <w:t xml:space="preserve">$wachtwoord is de </w:t>
+      </w:r>
+      <w:proofErr w:type="spellStart"/>
+      <w:r>
+        <w:t>hash</w:t>
+      </w:r>
+      <w:proofErr w:type="spellEnd"/>
+      <w:r>
+        <w:t xml:space="preserve"> van ingevulde wachtwoord</w:t>
+      </w:r>
+    </w:p>
+    <w:p>
+      <w:r>
+        <w:t>(alle andere ingevulde waarden worden in hun respectievelijke variabelen gestopt)</w:t>
+      </w:r>
+    </w:p>
+    <w:p>
+      <w:r>
+        <w:t>QUERY</w:t>
+      </w:r>
+    </w:p>
+    <w:p>
+      <w:r>
+        <w:t>INSERT alle waarden op volgorde in de Gebruiker tabel</w:t>
+      </w:r>
+    </w:p>
+    <w:p>
+      <w:r>
+        <w:rPr>
+          <w:lang w:val="en-US"/>
+        </w:rPr>
+        <w:t xml:space="preserve">Redirect </w:t>
+      </w:r>
+      <w:proofErr w:type="spellStart"/>
+      <w:r>
+        <w:rPr>
+          <w:lang w:val="en-US"/>
+        </w:rPr>
+        <w:t>naar</w:t>
+      </w:r>
+      <w:proofErr w:type="spellEnd"/>
+      <w:r>
+        <w:rPr>
+          <w:lang w:val="en-US"/>
+        </w:rPr>
+        <w:t xml:space="preserve"> index</w:t>
+      </w:r>
+    </w:p>
+    <w:p>
+      <w:pPr>
+        <w:pStyle w:val="Kop3"/>
+      </w:pPr>
+      <w:bookmarkStart w:id="8" w:name="_Toc10726829"/>
+      <w:r>
+        <w:lastRenderedPageBreak/>
+        <w:t>2.1.</w:t>
+      </w:r>
+      <w:r>
+        <w:t>5</w:t>
+      </w:r>
+      <w:r>
+        <w:t>.</w:t>
+      </w:r>
+      <w:r>
+        <w:tab/>
+        <w:t>Activity Diagram</w:t>
+      </w:r>
+      <w:bookmarkEnd w:id="8"/>
+      <w:r>
         <w:br/>
       </w:r>
       <w:r>
-        <w:t>Verbind met database</w:t>
-      </w:r>
+        <w:rPr>
+          <w:noProof/>
+        </w:rPr>
+        <w:drawing>
+          <wp:inline distT="0" distB="0" distL="0" distR="0">
+            <wp:extent cx="5731510" cy="2995295"/>
+            <wp:effectExtent l="0" t="0" r="2540" b="0"/>
+            <wp:docPr id="3" name="Afbeelding 3"/>
+            <wp:cNvGraphicFramePr>
+              <a:graphicFrameLocks xmlns:a="http://schemas.openxmlformats.org/drawingml/2006/main" noChangeAspect="1"/>
+            </wp:cNvGraphicFramePr>
+            <a:graphic xmlns:a="http://schemas.openxmlformats.org/drawingml/2006/main">
+              <a:graphicData uri="http://schemas.openxmlformats.org/drawingml/2006/picture">
+                <pic:pic xmlns:pic="http://schemas.openxmlformats.org/drawingml/2006/picture">
+                  <pic:nvPicPr>
+                    <pic:cNvPr id="3" name="Activity Diagram Sprint 2 - User story 1.png"/>
+                    <pic:cNvPicPr/>
+                  </pic:nvPicPr>
+                  <pic:blipFill>
+                    <a:blip r:embed="rId12" cstate="print">
+                      <a:extLst>
+                        <a:ext uri="{28A0092B-C50C-407E-A947-70E740481C1C}">
+                          <a14:useLocalDpi xmlns:a14="http://schemas.microsoft.com/office/drawing/2010/main" val="0"/>
+                        </a:ext>
+                      </a:extLst>
+                    </a:blip>
+                    <a:stretch>
+                      <a:fillRect/>
+                    </a:stretch>
+                  </pic:blipFill>
+                  <pic:spPr>
+                    <a:xfrm>
+                      <a:off x="0" y="0"/>
+                      <a:ext cx="5731510" cy="2995295"/>
+                    </a:xfrm>
+                    <a:prstGeom prst="rect">
+                      <a:avLst/>
+                    </a:prstGeom>
+                  </pic:spPr>
+                </pic:pic>
+              </a:graphicData>
+            </a:graphic>
+          </wp:inline>
+        </w:drawing>
+      </w:r>
+      <w:r>
+        <w:br/>
+      </w:r>
+    </w:p>
+    <w:p>
+      <w:pPr>
+        <w:pStyle w:val="Kop3"/>
+      </w:pPr>
+      <w:bookmarkStart w:id="9" w:name="_Toc10726831"/>
+      <w:r>
+        <w:t>2.1.</w:t>
+      </w:r>
+      <w:r>
+        <w:t>6</w:t>
+      </w:r>
+      <w:r>
+        <w:t>.</w:t>
+      </w:r>
+      <w:r>
+        <w:tab/>
+        <w:t>Testcases</w:t>
+      </w:r>
+      <w:bookmarkEnd w:id="9"/>
+    </w:p>
+    <w:p>
+      <w:pPr>
+        <w:pStyle w:val="Ondertitel"/>
+      </w:pPr>
+      <w:r>
+        <w:t>Erkan Alper 613535</w:t>
+      </w:r>
+    </w:p>
+    <w:tbl>
+      <w:tblPr>
+        <w:tblStyle w:val="Tabelraster"/>
+        <w:tblW w:w="10141" w:type="dxa"/>
+        <w:tblLook w:val="04A0" w:firstRow="1" w:lastRow="0" w:firstColumn="1" w:lastColumn="0" w:noHBand="0" w:noVBand="1"/>
+      </w:tblPr>
+      <w:tblGrid>
+        <w:gridCol w:w="2256"/>
+        <w:gridCol w:w="3693"/>
+        <w:gridCol w:w="2213"/>
+        <w:gridCol w:w="1979"/>
+      </w:tblGrid>
+      <w:tr>
+        <w:trPr>
+          <w:trHeight w:val="266"/>
+        </w:trPr>
+        <w:tc>
+          <w:tcPr>
+            <w:tcW w:w="10141" w:type="dxa"/>
+            <w:gridSpan w:val="4"/>
+          </w:tcPr>
+          <w:p>
+            <w:pPr>
+              <w:rPr>
+                <w:b/>
+                <w:i/>
+              </w:rPr>
+            </w:pPr>
+            <w:r>
+              <w:rPr>
+                <w:b/>
+                <w:i/>
+              </w:rPr>
+              <w:t>Registreren</w:t>
+            </w:r>
+          </w:p>
+        </w:tc>
+      </w:tr>
+      <w:tr>
+        <w:trPr>
+          <w:trHeight w:val="266"/>
+        </w:trPr>
+        <w:tc>
+          <w:tcPr>
+            <w:tcW w:w="2256" w:type="dxa"/>
+          </w:tcPr>
+          <w:p>
+            <w:r>
+              <w:t>Test</w:t>
+            </w:r>
+          </w:p>
+        </w:tc>
+        <w:tc>
+          <w:tcPr>
+            <w:tcW w:w="3693" w:type="dxa"/>
+          </w:tcPr>
+          <w:p>
+            <w:r>
+              <w:t>Input</w:t>
+            </w:r>
+          </w:p>
+        </w:tc>
+        <w:tc>
+          <w:tcPr>
+            <w:tcW w:w="2213" w:type="dxa"/>
+          </w:tcPr>
+          <w:p>
+            <w:r>
+              <w:t>Verwacht resultaat</w:t>
+            </w:r>
+          </w:p>
+        </w:tc>
+        <w:tc>
+          <w:tcPr>
+            <w:tcW w:w="1979" w:type="dxa"/>
+          </w:tcPr>
+          <w:p>
+            <w:r>
+              <w:t>Werkelijk resultaat</w:t>
+            </w:r>
+          </w:p>
+        </w:tc>
+      </w:tr>
+      <w:tr>
+        <w:trPr>
+          <w:trHeight w:val="988"/>
+        </w:trPr>
+        <w:tc>
+          <w:tcPr>
+            <w:tcW w:w="2256" w:type="dxa"/>
+          </w:tcPr>
+          <w:p>
+            <w:r>
+              <w:t>Een juiste input van alle velden die verplicht zijn.</w:t>
+            </w:r>
+          </w:p>
+        </w:tc>
+        <w:tc>
+          <w:tcPr>
+            <w:tcW w:w="3693" w:type="dxa"/>
+          </w:tcPr>
+          <w:p>
+            <w:r>
+              <w:t>Voornaam: &lt;voornaam&gt;</w:t>
+            </w:r>
+          </w:p>
+          <w:p>
+            <w:r>
+              <w:t>Achternaam: &lt;achternaam&gt;</w:t>
+            </w:r>
+          </w:p>
+          <w:p>
+            <w:r>
+              <w:t>Adresregel: &lt;adresregel&gt;</w:t>
+            </w:r>
+          </w:p>
+          <w:p>
+            <w:r>
+              <w:t>Postcode: &lt;postcode&gt;</w:t>
+            </w:r>
+          </w:p>
+          <w:p>
+            <w:r>
+              <w:t>Plaatsnaam: &lt;plaatsnaam&gt;</w:t>
+            </w:r>
+          </w:p>
+          <w:p>
+            <w:r>
+              <w:t>Emailadres: &lt;emailadres&gt;</w:t>
+            </w:r>
+          </w:p>
+          <w:p>
+            <w:r>
+              <w:t>Antwoord: &lt;antwoord&gt;</w:t>
+            </w:r>
+          </w:p>
+          <w:p>
+            <w:r>
+              <w:t>Gebruikersnaam: &lt;gebruikersnaam&gt;</w:t>
+            </w:r>
+          </w:p>
+          <w:p>
+            <w:r>
+              <w:t>Wachtwoord: &lt;wachtwoord&gt;</w:t>
+            </w:r>
+          </w:p>
+          <w:p>
+            <w:proofErr w:type="spellStart"/>
+            <w:r>
+              <w:t>Captcha</w:t>
+            </w:r>
+            <w:proofErr w:type="spellEnd"/>
+            <w:r>
+              <w:t>: &lt;</w:t>
+            </w:r>
+            <w:proofErr w:type="spellStart"/>
+            <w:r>
+              <w:t>captcha</w:t>
+            </w:r>
+            <w:proofErr w:type="spellEnd"/>
+            <w:r>
+              <w:t>&gt;</w:t>
+            </w:r>
+          </w:p>
+          <w:p/>
+        </w:tc>
+        <w:tc>
+          <w:tcPr>
+            <w:tcW w:w="2213" w:type="dxa"/>
+          </w:tcPr>
+          <w:p>
+            <w:r>
+              <w:t>Data wordt naar de database gestuurd.</w:t>
+            </w:r>
+          </w:p>
+        </w:tc>
+        <w:tc>
+          <w:tcPr>
+            <w:tcW w:w="1979" w:type="dxa"/>
+          </w:tcPr>
+          <w:p>
+            <w:r>
+              <w:t>Data wordt ingevoerd in de database.</w:t>
+            </w:r>
+          </w:p>
+        </w:tc>
+      </w:tr>
+      <w:tr>
+        <w:trPr>
+          <w:trHeight w:val="413"/>
+        </w:trPr>
+        <w:tc>
+          <w:tcPr>
+            <w:tcW w:w="2256" w:type="dxa"/>
+          </w:tcPr>
+          <w:p>
+            <w:r>
+              <w:t xml:space="preserve">Onjuiste </w:t>
+            </w:r>
+            <w:proofErr w:type="spellStart"/>
+            <w:r>
+              <w:t>captcha</w:t>
+            </w:r>
+            <w:proofErr w:type="spellEnd"/>
+          </w:p>
+        </w:tc>
+        <w:tc>
+          <w:tcPr>
+            <w:tcW w:w="3693" w:type="dxa"/>
+          </w:tcPr>
+          <w:p>
+            <w:proofErr w:type="spellStart"/>
+            <w:r>
+              <w:t>Captcha</w:t>
+            </w:r>
+            <w:proofErr w:type="spellEnd"/>
+            <w:r>
+              <w:t>: &lt;</w:t>
+            </w:r>
+            <w:proofErr w:type="spellStart"/>
+            <w:r>
+              <w:t>captcha</w:t>
+            </w:r>
+            <w:proofErr w:type="spellEnd"/>
+            <w:r>
+              <w:t>&gt;</w:t>
+            </w:r>
+          </w:p>
+        </w:tc>
+        <w:tc>
+          <w:tcPr>
+            <w:tcW w:w="2213" w:type="dxa"/>
+          </w:tcPr>
+          <w:p>
+            <w:r>
+              <w:t>Ingevoerde code komt overeen met de afbeelding</w:t>
+            </w:r>
+          </w:p>
+        </w:tc>
+        <w:tc>
+          <w:tcPr>
+            <w:tcW w:w="1979" w:type="dxa"/>
+          </w:tcPr>
+          <w:p>
+            <w:r>
+              <w:t xml:space="preserve">De gebruiker </w:t>
+            </w:r>
+          </w:p>
+        </w:tc>
+      </w:tr>
+      <w:tr>
+        <w:trPr>
+          <w:trHeight w:val="2325"/>
+        </w:trPr>
+        <w:tc>
+          <w:tcPr>
+            <w:tcW w:w="2256" w:type="dxa"/>
+          </w:tcPr>
+          <w:p>
+            <w:r>
+              <w:t>Symbolen invoeren in plaats van tekst</w:t>
+            </w:r>
+          </w:p>
+        </w:tc>
+        <w:tc>
+          <w:tcPr>
+            <w:tcW w:w="3693" w:type="dxa"/>
+          </w:tcPr>
+          <w:p>
+            <w:r>
+              <w:t>Voornaam: &lt;Erkan@&gt;</w:t>
+            </w:r>
+          </w:p>
+          <w:p>
+            <w:r>
+              <w:t>Achternaam: &lt;Alper@&gt;</w:t>
+            </w:r>
+          </w:p>
+          <w:p>
+            <w:r>
+              <w:t>Adresregel: &lt;adresregel@&gt;</w:t>
+            </w:r>
+          </w:p>
+          <w:p>
+            <w:r>
+              <w:t>Postcode: &lt;postcode#&gt;</w:t>
+            </w:r>
+          </w:p>
+          <w:p>
+            <w:r>
+              <w:t>Plaatsnaam: &lt;plaatsnaam%&gt;</w:t>
+            </w:r>
+          </w:p>
+          <w:p>
+            <w:r>
+              <w:t>Antwoord: &lt;antwoord*&gt;</w:t>
+            </w:r>
+          </w:p>
+          <w:p>
+            <w:r>
+              <w:t>Gebruikersnaam: &lt;gebruikersnaam&gt;</w:t>
+            </w:r>
+          </w:p>
+          <w:p>
+            <w:r>
+              <w:t>Wachtwoord: &lt;wachtwoord&gt;</w:t>
+            </w:r>
+          </w:p>
+          <w:p/>
+        </w:tc>
+        <w:tc>
+          <w:tcPr>
+            <w:tcW w:w="2213" w:type="dxa"/>
+          </w:tcPr>
+          <w:p>
+            <w:r>
+              <w:t>Foutmelding tonen.</w:t>
+            </w:r>
+          </w:p>
+        </w:tc>
+        <w:tc>
+          <w:tcPr>
+            <w:tcW w:w="1979" w:type="dxa"/>
+          </w:tcPr>
+          <w:p>
+            <w:r>
+              <w:t xml:space="preserve">Input wordt goedgekeurd. </w:t>
+            </w:r>
+          </w:p>
+        </w:tc>
+      </w:tr>
+      <w:tr>
+        <w:trPr>
+          <w:trHeight w:val="225"/>
+        </w:trPr>
+        <w:tc>
+          <w:tcPr>
+            <w:tcW w:w="2256" w:type="dxa"/>
+          </w:tcPr>
+          <w:p>
+            <w:r>
+              <w:t>HTML-tags invoeren in tekst vakken</w:t>
+            </w:r>
+          </w:p>
+        </w:tc>
+        <w:tc>
+          <w:tcPr>
+            <w:tcW w:w="3693" w:type="dxa"/>
+          </w:tcPr>
+          <w:p>
+            <w:r>
+              <w:t xml:space="preserve">In alle tekstvakken </w:t>
+            </w:r>
+            <w:r>
+              <w:t>&lt;/div&gt;</w:t>
+            </w:r>
+            <w:r>
+              <w:t xml:space="preserve"> ingevoerd</w:t>
+            </w:r>
+          </w:p>
+        </w:tc>
+        <w:tc>
+          <w:tcPr>
+            <w:tcW w:w="2213" w:type="dxa"/>
+          </w:tcPr>
+          <w:p>
+            <w:r>
+              <w:t>Foutmelding tonen.</w:t>
+            </w:r>
+          </w:p>
+        </w:tc>
+        <w:tc>
+          <w:tcPr>
+            <w:tcW w:w="1979" w:type="dxa"/>
+          </w:tcPr>
+          <w:p>
+            <w:r>
+              <w:t>Input wordt goedgekeurd.</w:t>
+            </w:r>
+          </w:p>
+        </w:tc>
+      </w:tr>
+    </w:tbl>
+    <w:p>
+      <w:r>
+        <w:t xml:space="preserve">Hieruit blijkt dat de velden nog moeten worden </w:t>
+      </w:r>
+      <w:proofErr w:type="spellStart"/>
+      <w:r>
+        <w:t>gesanitised</w:t>
+      </w:r>
+      <w:proofErr w:type="spellEnd"/>
+      <w:r>
+        <w:t xml:space="preserve"> op HTML-tags en symbolen. </w:t>
+      </w:r>
+    </w:p>
+    <w:p>
+      <w:pPr>
+        <w:pStyle w:val="Kop2"/>
+        <w:ind w:left="720" w:hanging="720"/>
+      </w:pPr>
+      <w:bookmarkStart w:id="10" w:name="_Toc10726832"/>
+      <w:bookmarkStart w:id="11" w:name="_Hlk10720781"/>
+      <w:r>
+        <w:lastRenderedPageBreak/>
+        <w:t>2.2.</w:t>
+      </w:r>
+      <w:r>
+        <w:tab/>
+      </w:r>
+      <w:r>
+        <w:t>Us</w:t>
+      </w:r>
+      <w:bookmarkStart w:id="12" w:name="_GoBack"/>
+      <w:bookmarkEnd w:id="12"/>
+      <w:r>
+        <w:t xml:space="preserve">er story 2 - </w:t>
+      </w:r>
+      <w:r>
+        <w:t>Als beheerder wil ik dat gebruiker</w:t>
+      </w:r>
+      <w:r>
+        <w:t xml:space="preserve"> </w:t>
+      </w:r>
+      <w:r>
+        <w:t>accounts worden geverifieerd, zodat de kans op nepaccounts wordt verkleind</w:t>
+      </w:r>
+      <w:r>
+        <w:t>.</w:t>
+      </w:r>
+      <w:bookmarkEnd w:id="10"/>
     </w:p>
     <w:p/>
     <w:p>
-      <w:r>
-        <w:t xml:space="preserve">Als ingevulde adresregel2 leeg is zet $adresregel2 = </w:t>
-      </w:r>
-      <w:proofErr w:type="spellStart"/>
-      <w:r>
-        <w:t>null</w:t>
-      </w:r>
-      <w:proofErr w:type="spellEnd"/>
+      <w:pPr>
+        <w:pStyle w:val="Kop3"/>
+      </w:pPr>
+      <w:bookmarkStart w:id="13" w:name="_Toc10726833"/>
+      <w:r>
+        <w:t>2.2.1.</w:t>
+      </w:r>
+      <w:r>
+        <w:tab/>
+        <w:t>Functioneel ontwerp</w:t>
+      </w:r>
+      <w:bookmarkEnd w:id="13"/>
     </w:p>
     <w:p>
-      <w:r>
-        <w:t>$verkoper is standaard 0</w:t>
-      </w:r>
+      <w:pPr>
+        <w:pStyle w:val="Kop3"/>
+      </w:pPr>
+      <w:bookmarkStart w:id="14" w:name="_Toc10726834"/>
+      <w:r>
+        <w:t>2.2.2.</w:t>
+      </w:r>
+      <w:r>
+        <w:tab/>
+        <w:t>Technisch ontwerp</w:t>
+      </w:r>
+      <w:bookmarkEnd w:id="14"/>
     </w:p>
     <w:p>
-      <w:r>
-        <w:t xml:space="preserve">$wachtwoord is de </w:t>
-      </w:r>
-      <w:proofErr w:type="spellStart"/>
-      <w:r>
-        <w:t>hash</w:t>
-      </w:r>
-      <w:proofErr w:type="spellEnd"/>
-      <w:r>
-        <w:t xml:space="preserve"> van ingevulde wachtwoord</w:t>
-      </w:r>
+      <w:pPr>
+        <w:pStyle w:val="Kop3"/>
+      </w:pPr>
+      <w:bookmarkStart w:id="15" w:name="_Toc10726835"/>
+      <w:r>
+        <w:t>2.2.3.</w:t>
+      </w:r>
+      <w:r>
+        <w:tab/>
+        <w:t>Pseudo code</w:t>
+      </w:r>
+      <w:bookmarkEnd w:id="15"/>
     </w:p>
     <w:p>
-      <w:r>
-        <w:t>(alle andere ingevulde waarden worden in hun respectievelijke variabelen gestopt)</w:t>
-      </w:r>
+      <w:pPr>
+        <w:pStyle w:val="Kop3"/>
+      </w:pPr>
+      <w:bookmarkStart w:id="16" w:name="_Toc10726836"/>
+      <w:r>
+        <w:t>2.2.4.</w:t>
+      </w:r>
+      <w:r>
+        <w:tab/>
+        <w:t>Activity Diagram</w:t>
+      </w:r>
+      <w:bookmarkEnd w:id="16"/>
     </w:p>
     <w:p>
-      <w:r>
-        <w:t>QUERY</w:t>
-      </w:r>
+      <w:pPr>
+        <w:pStyle w:val="Kop3"/>
+      </w:pPr>
+      <w:bookmarkStart w:id="17" w:name="_Toc10726837"/>
+      <w:r>
+        <w:t>2.2.5.</w:t>
+      </w:r>
+      <w:r>
+        <w:tab/>
+        <w:t>Schermontwerpen</w:t>
+      </w:r>
+      <w:bookmarkEnd w:id="17"/>
     </w:p>
     <w:p>
-      <w:r>
-        <w:t>INSERT alle waarden op volgorde in de Gebruiker tabel</w:t>
-      </w:r>
+      <w:pPr>
+        <w:pStyle w:val="Kop3"/>
+      </w:pPr>
+      <w:bookmarkStart w:id="18" w:name="_Toc10726838"/>
+      <w:r>
+        <w:t>2.2.6.</w:t>
+      </w:r>
+      <w:r>
+        <w:tab/>
+        <w:t>Testcases</w:t>
+      </w:r>
+      <w:bookmarkEnd w:id="18"/>
+    </w:p>
+    <w:bookmarkEnd w:id="11"/>
+    <w:p/>
+    <w:p>
+      <w:pPr>
+        <w:pStyle w:val="Kop2"/>
+        <w:ind w:left="720" w:hanging="720"/>
+      </w:pPr>
+      <w:bookmarkStart w:id="19" w:name="_Toc10726839"/>
+      <w:r>
+        <w:t>2.3.</w:t>
+      </w:r>
+      <w:r>
+        <w:tab/>
+      </w:r>
+      <w:r>
+        <w:t xml:space="preserve">User story 3 - </w:t>
+      </w:r>
+      <w:r>
+        <w:t>Als gebruiker wil ik kunnen inloggen zodat ik meet interactie met de site kan hebben.</w:t>
+      </w:r>
+      <w:bookmarkEnd w:id="19"/>
     </w:p>
     <w:p/>
     <w:p>
-      <w:proofErr w:type="spellStart"/>
-      <w:r>
-        <w:t>Redirect</w:t>
-      </w:r>
-      <w:proofErr w:type="spellEnd"/>
-      <w:r>
-        <w:t xml:space="preserve"> naar index</w:t>
-      </w:r>
+      <w:pPr>
+        <w:pStyle w:val="Kop3"/>
+      </w:pPr>
+      <w:bookmarkStart w:id="20" w:name="_Toc10726840"/>
+      <w:r>
+        <w:t>2.3.1.</w:t>
+      </w:r>
+      <w:r>
+        <w:tab/>
+        <w:t>Functioneel ontwerp</w:t>
+      </w:r>
+      <w:bookmarkEnd w:id="20"/>
     </w:p>
     <w:p>
       <w:pPr>
         <w:pStyle w:val="Kop3"/>
       </w:pPr>
-      <w:bookmarkStart w:id="9" w:name="_Toc10726829"/>
-      <w:r>
-        <w:t>2.1.</w:t>
-      </w:r>
-      <w:r>
-        <w:t>5</w:t>
-      </w:r>
-      <w:r>
-        <w:t>.</w:t>
+      <w:bookmarkStart w:id="21" w:name="_Toc10726841"/>
+      <w:r>
+        <w:t>2.3.2.</w:t>
+      </w:r>
+      <w:r>
+        <w:tab/>
+        <w:t>Technisch ontwerp</w:t>
+      </w:r>
+      <w:bookmarkEnd w:id="21"/>
+    </w:p>
+    <w:p>
+      <w:pPr>
+        <w:pStyle w:val="Kop3"/>
+      </w:pPr>
+      <w:bookmarkStart w:id="22" w:name="_Toc10726842"/>
+      <w:r>
+        <w:t>2.3.3.</w:t>
+      </w:r>
+      <w:r>
+        <w:tab/>
+        <w:t>Pseudo code</w:t>
+      </w:r>
+      <w:bookmarkEnd w:id="22"/>
+    </w:p>
+    <w:p>
+      <w:pPr>
+        <w:pStyle w:val="Kop3"/>
+      </w:pPr>
+      <w:bookmarkStart w:id="23" w:name="_Toc10726843"/>
+      <w:r>
+        <w:t>2.3.4.</w:t>
       </w:r>
       <w:r>
         <w:tab/>
         <w:t>Activity Diagram</w:t>
       </w:r>
-      <w:bookmarkEnd w:id="9"/>
-      <w:r>
-        <w:br/>
-      </w:r>
-      <w:r>
-        <w:br/>
-      </w:r>
+      <w:bookmarkEnd w:id="23"/>
     </w:p>
     <w:p>
       <w:pPr>
         <w:pStyle w:val="Kop3"/>
       </w:pPr>
-      <w:bookmarkStart w:id="10" w:name="_Toc10726830"/>
-      <w:r>
-        <w:t>2.1.</w:t>
-      </w:r>
-      <w:r>
-        <w:t>6</w:t>
-      </w:r>
-      <w:r>
-        <w:t>.</w:t>
+      <w:bookmarkStart w:id="24" w:name="_Toc10726844"/>
+      <w:r>
+        <w:t>2.3.5.</w:t>
       </w:r>
       <w:r>
         <w:tab/>
         <w:t>Schermontwerpen</w:t>
       </w:r>
-      <w:bookmarkEnd w:id="10"/>
+      <w:bookmarkEnd w:id="24"/>
     </w:p>
     <w:p>
       <w:pPr>
         <w:pStyle w:val="Kop3"/>
       </w:pPr>
-      <w:bookmarkStart w:id="11" w:name="_Toc10726831"/>
-      <w:r>
-        <w:t>2.1.</w:t>
-      </w:r>
-      <w:r>
-        <w:t>7</w:t>
-      </w:r>
-      <w:r>
-        <w:t>.</w:t>
+      <w:bookmarkStart w:id="25" w:name="_Toc10726845"/>
+      <w:r>
+        <w:t>2.3.6.</w:t>
       </w:r>
       <w:r>
         <w:tab/>
         <w:t>Testcases</w:t>
       </w:r>
-      <w:bookmarkEnd w:id="11"/>
+      <w:bookmarkEnd w:id="25"/>
     </w:p>
     <w:p>
       <w:r>
         <w:br w:type="page"/>
       </w:r>
+    </w:p>
+    <w:p>
+      <w:pPr>
+        <w:pStyle w:val="Kop2"/>
+        <w:ind w:left="720" w:hanging="720"/>
+      </w:pPr>
+      <w:bookmarkStart w:id="26" w:name="_Toc10726846"/>
+      <w:r>
+        <w:lastRenderedPageBreak/>
+        <w:t>2.</w:t>
+      </w:r>
+      <w:r>
+        <w:t>4</w:t>
+      </w:r>
+      <w:r>
+        <w:t>.</w:t>
+      </w:r>
+      <w:r>
+        <w:tab/>
+      </w:r>
+      <w:r>
+        <w:t xml:space="preserve">User story 4 - </w:t>
+      </w:r>
+      <w:r>
+        <w:t>Als gebruiker wil ik op een voorwerp kunnen bieden zodat ik deze mogelijk kan aanschaffen</w:t>
+      </w:r>
+      <w:r>
+        <w:t>.</w:t>
+      </w:r>
+      <w:bookmarkEnd w:id="26"/>
     </w:p>
     <w:p/>
     <w:p>
       <w:pPr>
-        <w:pStyle w:val="Kop2"/>
-        <w:ind w:left="720" w:hanging="720"/>
-      </w:pPr>
-      <w:bookmarkStart w:id="12" w:name="_Hlk10720781"/>
-      <w:bookmarkStart w:id="13" w:name="_Toc10726832"/>
-      <w:r>
-        <w:t>2.2.</w:t>
+        <w:pStyle w:val="Kop3"/>
+      </w:pPr>
+      <w:bookmarkStart w:id="27" w:name="_Toc10726847"/>
+      <w:r>
+        <w:t>2.</w:t>
+      </w:r>
+      <w:r>
+        <w:t>4</w:t>
+      </w:r>
+      <w:r>
+        <w:t>.1.</w:t>
       </w:r>
       <w:r>
         <w:tab/>
-      </w:r>
-      <w:r>
-        <w:t xml:space="preserve">User story 2 - </w:t>
-      </w:r>
-      <w:r>
-        <w:t>Als beheerder wil ik dat gebruiker</w:t>
-      </w:r>
-      <w:r>
-        <w:t xml:space="preserve"> </w:t>
-      </w:r>
-      <w:r>
-        <w:t>accounts worden geverifieerd, zodat de kans op nepaccounts wordt verkleind</w:t>
-      </w:r>
-      <w:r>
-        <w:t>.</w:t>
-      </w:r>
-      <w:bookmarkEnd w:id="13"/>
+        <w:t>Functioneel ontwerp</w:t>
+      </w:r>
+      <w:bookmarkEnd w:id="27"/>
+    </w:p>
+    <w:p>
+      <w:pPr>
+        <w:pStyle w:val="Kop3"/>
+      </w:pPr>
+      <w:bookmarkStart w:id="28" w:name="_Toc10726848"/>
+      <w:r>
+        <w:t>2.</w:t>
+      </w:r>
+      <w:r>
+        <w:t>4</w:t>
+      </w:r>
+      <w:r>
+        <w:t>.2.</w:t>
+      </w:r>
+      <w:r>
+        <w:tab/>
+        <w:t>Technisch ontwerp</w:t>
+      </w:r>
+      <w:bookmarkEnd w:id="28"/>
+    </w:p>
+    <w:p>
+      <w:pPr>
+        <w:pStyle w:val="Kop3"/>
+      </w:pPr>
+      <w:bookmarkStart w:id="29" w:name="_Toc10726849"/>
+      <w:r>
+        <w:t>2.</w:t>
+      </w:r>
+      <w:r>
+        <w:t>4</w:t>
+      </w:r>
+      <w:r>
+        <w:t>.3.</w:t>
+      </w:r>
+      <w:r>
+        <w:tab/>
+        <w:t>Pseudo code</w:t>
+      </w:r>
+      <w:bookmarkEnd w:id="29"/>
+    </w:p>
+    <w:p>
+      <w:pPr>
+        <w:pStyle w:val="Kop3"/>
+      </w:pPr>
+      <w:bookmarkStart w:id="30" w:name="_Toc10726850"/>
+      <w:r>
+        <w:t>2.</w:t>
+      </w:r>
+      <w:r>
+        <w:t>4</w:t>
+      </w:r>
+      <w:r>
+        <w:t>.4.</w:t>
+      </w:r>
+      <w:r>
+        <w:tab/>
+        <w:t>Activity Diagram</w:t>
+      </w:r>
+      <w:bookmarkEnd w:id="30"/>
+    </w:p>
+    <w:p>
+      <w:pPr>
+        <w:pStyle w:val="Kop3"/>
+      </w:pPr>
+      <w:bookmarkStart w:id="31" w:name="_Toc10726851"/>
+      <w:r>
+        <w:t>2.</w:t>
+      </w:r>
+      <w:r>
+        <w:t>4</w:t>
+      </w:r>
+      <w:r>
+        <w:t>.5.</w:t>
+      </w:r>
+      <w:r>
+        <w:tab/>
+        <w:t>Schermontwerpen</w:t>
+      </w:r>
+      <w:bookmarkEnd w:id="31"/>
+    </w:p>
+    <w:p>
+      <w:pPr>
+        <w:pStyle w:val="Kop3"/>
+      </w:pPr>
+      <w:bookmarkStart w:id="32" w:name="_Toc10726852"/>
+      <w:r>
+        <w:t>2.</w:t>
+      </w:r>
+      <w:r>
+        <w:t>4</w:t>
+      </w:r>
+      <w:r>
+        <w:t>.6.</w:t>
+      </w:r>
+      <w:r>
+        <w:tab/>
+        <w:t>Testcases</w:t>
+      </w:r>
+      <w:bookmarkEnd w:id="32"/>
     </w:p>
     <w:p/>
     <w:p>
       <w:pPr>
-        <w:pStyle w:val="Kop3"/>
-      </w:pPr>
-      <w:bookmarkStart w:id="14" w:name="_Toc10726833"/>
-      <w:r>
-        <w:t>2.2.1.</w:t>
-      </w:r>
-      <w:r>
-        <w:tab/>
-        <w:t>Functioneel ontwerp</w:t>
-      </w:r>
-      <w:bookmarkEnd w:id="14"/>
-    </w:p>
-    <w:p>
-      <w:pPr>
-        <w:pStyle w:val="Kop3"/>
-      </w:pPr>
-      <w:bookmarkStart w:id="15" w:name="_Toc10726834"/>
-      <w:r>
-        <w:t>2.2.2.</w:t>
-      </w:r>
-      <w:r>
-        <w:tab/>
-        <w:t>Technisch ontwerp</w:t>
-      </w:r>
-      <w:bookmarkEnd w:id="15"/>
-    </w:p>
-    <w:p>
-      <w:pPr>
-        <w:pStyle w:val="Kop3"/>
-      </w:pPr>
-      <w:bookmarkStart w:id="16" w:name="_Toc10726835"/>
-      <w:r>
-        <w:t>2.2.3.</w:t>
-      </w:r>
-      <w:r>
-        <w:tab/>
-        <w:t>Pseudo code</w:t>
-      </w:r>
-      <w:bookmarkEnd w:id="16"/>
-    </w:p>
-    <w:p>
-      <w:pPr>
-        <w:pStyle w:val="Kop3"/>
-      </w:pPr>
-      <w:bookmarkStart w:id="17" w:name="_Toc10726836"/>
-      <w:r>
-        <w:t>2.2.4.</w:t>
-      </w:r>
-      <w:r>
-        <w:tab/>
-        <w:t>Activity Diagram</w:t>
-      </w:r>
-      <w:bookmarkEnd w:id="17"/>
-    </w:p>
-    <w:p>
-      <w:pPr>
-        <w:pStyle w:val="Kop3"/>
-      </w:pPr>
-      <w:bookmarkStart w:id="18" w:name="_Toc10726837"/>
-      <w:r>
-        <w:t>2.2.5.</w:t>
-      </w:r>
-      <w:r>
-        <w:tab/>
-        <w:t>Schermontwerpen</w:t>
-      </w:r>
-      <w:bookmarkEnd w:id="18"/>
-    </w:p>
-    <w:p>
-      <w:pPr>
-        <w:pStyle w:val="Kop3"/>
-      </w:pPr>
-      <w:bookmarkStart w:id="19" w:name="_Toc10726838"/>
-      <w:r>
-        <w:t>2.2.6.</w:t>
-      </w:r>
-      <w:r>
-        <w:tab/>
-        <w:t>Testcases</w:t>
-      </w:r>
-      <w:bookmarkEnd w:id="19"/>
-    </w:p>
-    <w:bookmarkEnd w:id="12"/>
-    <w:p/>
-    <w:p>
-      <w:pPr>
         <w:pStyle w:val="Kop2"/>
         <w:ind w:left="720" w:hanging="720"/>
       </w:pPr>
-      <w:bookmarkStart w:id="20" w:name="_Toc10726839"/>
-      <w:r>
-        <w:t>2.3.</w:t>
+      <w:bookmarkStart w:id="33" w:name="_Toc10726853"/>
+      <w:r>
+        <w:t>2.5.</w:t>
       </w:r>
       <w:r>
         <w:tab/>
       </w:r>
       <w:r>
-        <w:t xml:space="preserve">User story 3 - </w:t>
-      </w:r>
-      <w:r>
-        <w:t>Als gebruiker wil ik kunnen inloggen zodat ik meet interactie met de site kan hebben.</w:t>
-      </w:r>
-      <w:bookmarkEnd w:id="20"/>
-    </w:p>
-    <w:p/>
-    <w:p>
-      <w:pPr>
-        <w:pStyle w:val="Kop3"/>
-      </w:pPr>
-      <w:bookmarkStart w:id="21" w:name="_Toc10726840"/>
-      <w:r>
-        <w:t>2.3.1.</w:t>
-      </w:r>
-      <w:r>
-        <w:tab/>
-        <w:t>Functioneel ontwerp</w:t>
-      </w:r>
-      <w:bookmarkEnd w:id="21"/>
-    </w:p>
-    <w:p>
-      <w:pPr>
-        <w:pStyle w:val="Kop3"/>
-      </w:pPr>
-      <w:bookmarkStart w:id="22" w:name="_Toc10726841"/>
-      <w:r>
-        <w:t>2.3.2.</w:t>
-      </w:r>
-      <w:r>
-        <w:tab/>
-        <w:t>Technisch ontwerp</w:t>
-      </w:r>
-      <w:bookmarkEnd w:id="22"/>
-    </w:p>
-    <w:p>
-      <w:pPr>
-        <w:pStyle w:val="Kop3"/>
-      </w:pPr>
-      <w:bookmarkStart w:id="23" w:name="_Toc10726842"/>
-      <w:r>
-        <w:t>2.3.3.</w:t>
-      </w:r>
-      <w:r>
-        <w:tab/>
-        <w:t>Pseudo code</w:t>
-      </w:r>
-      <w:bookmarkEnd w:id="23"/>
-    </w:p>
-    <w:p>
-      <w:pPr>
-        <w:pStyle w:val="Kop3"/>
-      </w:pPr>
-      <w:bookmarkStart w:id="24" w:name="_Toc10726843"/>
-      <w:r>
-        <w:t>2.3.4.</w:t>
-      </w:r>
-      <w:r>
-        <w:tab/>
-        <w:t>Activity Diagram</w:t>
-      </w:r>
-      <w:bookmarkEnd w:id="24"/>
-    </w:p>
-    <w:p>
-      <w:pPr>
-        <w:pStyle w:val="Kop3"/>
-      </w:pPr>
-      <w:bookmarkStart w:id="25" w:name="_Toc10726844"/>
-      <w:r>
-        <w:t>2.3.5.</w:t>
-      </w:r>
-      <w:r>
-        <w:tab/>
-        <w:t>Schermontwerpen</w:t>
-      </w:r>
-      <w:bookmarkEnd w:id="25"/>
-    </w:p>
-    <w:p>
-      <w:pPr>
-        <w:pStyle w:val="Kop3"/>
-      </w:pPr>
-      <w:bookmarkStart w:id="26" w:name="_Toc10726845"/>
-      <w:r>
-        <w:t>2.3.6.</w:t>
-      </w:r>
-      <w:r>
-        <w:tab/>
-        <w:t>Testcases</w:t>
-      </w:r>
-      <w:bookmarkEnd w:id="26"/>
-    </w:p>
-    <w:p>
-      <w:r>
-        <w:br w:type="page"/>
-      </w:r>
-    </w:p>
-    <w:p>
-      <w:pPr>
-        <w:pStyle w:val="Kop2"/>
-        <w:ind w:left="720" w:hanging="720"/>
-      </w:pPr>
-      <w:bookmarkStart w:id="27" w:name="_Toc10726846"/>
-      <w:r>
-        <w:lastRenderedPageBreak/>
-        <w:t>2.</w:t>
-      </w:r>
-      <w:r>
-        <w:t>4</w:t>
-      </w:r>
-      <w:r>
-        <w:t>.</w:t>
-      </w:r>
-      <w:r>
-        <w:tab/>
-      </w:r>
-      <w:r>
-        <w:t xml:space="preserve">User story 4 - </w:t>
-      </w:r>
-      <w:r>
-        <w:t>Als gebruiker wil ik op een voorwerp kunnen bieden zodat ik deze mogelijk kan aanschaffen</w:t>
-      </w:r>
-      <w:r>
-        <w:t>.</w:t>
-      </w:r>
-      <w:bookmarkEnd w:id="27"/>
-    </w:p>
-    <w:p/>
-    <w:p>
-      <w:pPr>
-        <w:pStyle w:val="Kop3"/>
-      </w:pPr>
-      <w:bookmarkStart w:id="28" w:name="_Toc10726847"/>
-      <w:r>
-        <w:t>2.</w:t>
-      </w:r>
-      <w:r>
-        <w:t>4</w:t>
-      </w:r>
-      <w:r>
-        <w:t>.1.</w:t>
-      </w:r>
-      <w:r>
-        <w:tab/>
-        <w:t>Functioneel ontwerp</w:t>
-      </w:r>
-      <w:bookmarkEnd w:id="28"/>
-    </w:p>
-    <w:p>
-      <w:pPr>
-        <w:pStyle w:val="Kop3"/>
-      </w:pPr>
-      <w:bookmarkStart w:id="29" w:name="_Toc10726848"/>
-      <w:r>
-        <w:t>2.</w:t>
-      </w:r>
-      <w:r>
-        <w:t>4</w:t>
-      </w:r>
-      <w:r>
-        <w:t>.2.</w:t>
-      </w:r>
-      <w:r>
-        <w:tab/>
-        <w:t>Technisch ontwerp</w:t>
-      </w:r>
-      <w:bookmarkEnd w:id="29"/>
-    </w:p>
-    <w:p>
-      <w:pPr>
-        <w:pStyle w:val="Kop3"/>
-      </w:pPr>
-      <w:bookmarkStart w:id="30" w:name="_Toc10726849"/>
-      <w:r>
-        <w:t>2.</w:t>
-      </w:r>
-      <w:r>
-        <w:t>4</w:t>
-      </w:r>
-      <w:r>
-        <w:t>.3.</w:t>
-      </w:r>
-      <w:r>
-        <w:tab/>
-        <w:t>Pseudo code</w:t>
-      </w:r>
-      <w:bookmarkEnd w:id="30"/>
-    </w:p>
-    <w:p>
-      <w:pPr>
-        <w:pStyle w:val="Kop3"/>
-      </w:pPr>
-      <w:bookmarkStart w:id="31" w:name="_Toc10726850"/>
-      <w:r>
-        <w:t>2.</w:t>
-      </w:r>
-      <w:r>
-        <w:t>4</w:t>
-      </w:r>
-      <w:r>
-        <w:t>.4.</w:t>
-      </w:r>
-      <w:r>
-        <w:tab/>
-        <w:t>Activity Diagram</w:t>
-      </w:r>
-      <w:bookmarkEnd w:id="31"/>
-    </w:p>
-    <w:p>
-      <w:pPr>
-        <w:pStyle w:val="Kop3"/>
-      </w:pPr>
-      <w:bookmarkStart w:id="32" w:name="_Toc10726851"/>
-      <w:r>
-        <w:t>2.</w:t>
-      </w:r>
-      <w:r>
-        <w:t>4</w:t>
-      </w:r>
-      <w:r>
-        <w:t>.5.</w:t>
-      </w:r>
-      <w:r>
-        <w:tab/>
-        <w:t>Schermontwerpen</w:t>
-      </w:r>
-      <w:bookmarkEnd w:id="32"/>
-    </w:p>
-    <w:p>
-      <w:pPr>
-        <w:pStyle w:val="Kop3"/>
-      </w:pPr>
-      <w:bookmarkStart w:id="33" w:name="_Toc10726852"/>
-      <w:r>
-        <w:t>2.</w:t>
-      </w:r>
-      <w:r>
-        <w:t>4</w:t>
-      </w:r>
-      <w:r>
-        <w:t>.6.</w:t>
-      </w:r>
-      <w:r>
-        <w:tab/>
-        <w:t>Testcases</w:t>
+        <w:t xml:space="preserve">User story 5 - </w:t>
+      </w:r>
+      <w:r>
+        <w:t>Als gebruiker wil ik kunnen uitloggen zodat anderen niet met mijn account kunnen werken.</w:t>
       </w:r>
       <w:bookmarkEnd w:id="33"/>
     </w:p>
     <w:p/>
     <w:p>
       <w:pPr>
-        <w:pStyle w:val="Kop2"/>
-        <w:ind w:left="720" w:hanging="720"/>
-      </w:pPr>
-      <w:bookmarkStart w:id="34" w:name="_Toc10726853"/>
-      <w:r>
-        <w:t>2.5.</w:t>
+        <w:pStyle w:val="Kop3"/>
+      </w:pPr>
+      <w:bookmarkStart w:id="34" w:name="_Toc10726854"/>
+      <w:r>
+        <w:t>2.</w:t>
+      </w:r>
+      <w:r>
+        <w:t>5</w:t>
+      </w:r>
+      <w:r>
+        <w:t>.1.</w:t>
       </w:r>
       <w:r>
         <w:tab/>
-      </w:r>
-      <w:r>
-        <w:t xml:space="preserve">User story 5 - </w:t>
-      </w:r>
-      <w:r>
-        <w:t>Als gebruiker wil ik kunnen uitloggen zodat anderen niet met mijn account kunnen werken.</w:t>
+        <w:t>Functioneel ontwerp</w:t>
       </w:r>
       <w:bookmarkEnd w:id="34"/>
+    </w:p>
+    <w:p>
+      <w:pPr>
+        <w:pStyle w:val="Kop3"/>
+      </w:pPr>
+      <w:bookmarkStart w:id="35" w:name="_Toc10726855"/>
+      <w:r>
+        <w:t>2.</w:t>
+      </w:r>
+      <w:r>
+        <w:t>5</w:t>
+      </w:r>
+      <w:r>
+        <w:t>.2.</w:t>
+      </w:r>
+      <w:r>
+        <w:tab/>
+        <w:t>Technisch ontwerp</w:t>
+      </w:r>
+      <w:bookmarkEnd w:id="35"/>
+    </w:p>
+    <w:p>
+      <w:pPr>
+        <w:pStyle w:val="Kop3"/>
+      </w:pPr>
+      <w:bookmarkStart w:id="36" w:name="_Toc10726856"/>
+      <w:r>
+        <w:t>2.</w:t>
+      </w:r>
+      <w:r>
+        <w:t>5</w:t>
+      </w:r>
+      <w:r>
+        <w:t>.3.</w:t>
+      </w:r>
+      <w:r>
+        <w:tab/>
+        <w:t>Pseudo code</w:t>
+      </w:r>
+      <w:bookmarkEnd w:id="36"/>
+    </w:p>
+    <w:p>
+      <w:pPr>
+        <w:pStyle w:val="Kop3"/>
+      </w:pPr>
+      <w:bookmarkStart w:id="37" w:name="_Toc10726857"/>
+      <w:r>
+        <w:t>2.</w:t>
+      </w:r>
+      <w:r>
+        <w:t>5</w:t>
+      </w:r>
+      <w:r>
+        <w:t>.4.</w:t>
+      </w:r>
+      <w:r>
+        <w:tab/>
+        <w:t>Activity Diagram</w:t>
+      </w:r>
+      <w:bookmarkEnd w:id="37"/>
+    </w:p>
+    <w:p>
+      <w:pPr>
+        <w:pStyle w:val="Kop3"/>
+      </w:pPr>
+      <w:bookmarkStart w:id="38" w:name="_Toc10726858"/>
+      <w:r>
+        <w:t>2.</w:t>
+      </w:r>
+      <w:r>
+        <w:t>5</w:t>
+      </w:r>
+      <w:r>
+        <w:t>.5.</w:t>
+      </w:r>
+      <w:r>
+        <w:tab/>
+        <w:t>Schermontwerpen</w:t>
+      </w:r>
+      <w:bookmarkEnd w:id="38"/>
+    </w:p>
+    <w:p>
+      <w:pPr>
+        <w:pStyle w:val="Kop3"/>
+      </w:pPr>
+      <w:bookmarkStart w:id="39" w:name="_Toc10726859"/>
+      <w:r>
+        <w:t>2.</w:t>
+      </w:r>
+      <w:r>
+        <w:t>5</w:t>
+      </w:r>
+      <w:r>
+        <w:t>.6.</w:t>
+      </w:r>
+      <w:r>
+        <w:tab/>
+        <w:t>Testcases</w:t>
+      </w:r>
+      <w:bookmarkEnd w:id="39"/>
     </w:p>
     <w:p/>
     <w:p>
       <w:pPr>
-        <w:pStyle w:val="Kop3"/>
-      </w:pPr>
-      <w:bookmarkStart w:id="35" w:name="_Toc10726854"/>
-      <w:r>
-        <w:t>2.</w:t>
-      </w:r>
-      <w:r>
-        <w:t>5</w:t>
-      </w:r>
-      <w:r>
-        <w:t>.1.</w:t>
+        <w:pStyle w:val="Kop2"/>
+        <w:ind w:left="720" w:hanging="720"/>
+      </w:pPr>
+      <w:bookmarkStart w:id="40" w:name="_Toc10726860"/>
+      <w:r>
+        <w:t>2.6.</w:t>
       </w:r>
       <w:r>
         <w:tab/>
-        <w:t>Functioneel ontwerp</w:t>
-      </w:r>
-      <w:bookmarkEnd w:id="35"/>
-    </w:p>
-    <w:p>
-      <w:pPr>
-        <w:pStyle w:val="Kop3"/>
-      </w:pPr>
-      <w:bookmarkStart w:id="36" w:name="_Toc10726855"/>
-      <w:r>
-        <w:t>2.</w:t>
-      </w:r>
-      <w:r>
-        <w:t>5</w:t>
-      </w:r>
-      <w:r>
-        <w:t>.2.</w:t>
-      </w:r>
-      <w:r>
-        <w:tab/>
-        <w:t>Technisch ontwerp</w:t>
-      </w:r>
-      <w:bookmarkEnd w:id="36"/>
-    </w:p>
-    <w:p>
-      <w:pPr>
-        <w:pStyle w:val="Kop3"/>
-      </w:pPr>
-      <w:bookmarkStart w:id="37" w:name="_Toc10726856"/>
-      <w:r>
-        <w:t>2.</w:t>
-      </w:r>
-      <w:r>
-        <w:t>5</w:t>
-      </w:r>
-      <w:r>
-        <w:t>.3.</w:t>
-      </w:r>
-      <w:r>
-        <w:tab/>
-        <w:t>Pseudo code</w:t>
-      </w:r>
-      <w:bookmarkEnd w:id="37"/>
-    </w:p>
-    <w:p>
-      <w:pPr>
-        <w:pStyle w:val="Kop3"/>
-      </w:pPr>
-      <w:bookmarkStart w:id="38" w:name="_Toc10726857"/>
-      <w:r>
-        <w:t>2.</w:t>
-      </w:r>
-      <w:r>
-        <w:t>5</w:t>
-      </w:r>
-      <w:r>
-        <w:t>.4.</w:t>
-      </w:r>
-      <w:r>
-        <w:tab/>
-        <w:t>Activity Diagram</w:t>
-      </w:r>
-      <w:bookmarkEnd w:id="38"/>
-    </w:p>
-    <w:p>
-      <w:pPr>
-        <w:pStyle w:val="Kop3"/>
-      </w:pPr>
-      <w:bookmarkStart w:id="39" w:name="_Toc10726858"/>
-      <w:r>
-        <w:t>2.</w:t>
-      </w:r>
-      <w:r>
-        <w:t>5</w:t>
-      </w:r>
-      <w:r>
-        <w:t>.5.</w:t>
-      </w:r>
-      <w:r>
-        <w:tab/>
-        <w:t>Schermontwerpen</w:t>
-      </w:r>
-      <w:bookmarkEnd w:id="39"/>
-    </w:p>
-    <w:p>
-      <w:pPr>
-        <w:pStyle w:val="Kop3"/>
-      </w:pPr>
-      <w:bookmarkStart w:id="40" w:name="_Toc10726859"/>
-      <w:r>
-        <w:t>2.</w:t>
-      </w:r>
-      <w:r>
-        <w:t>5</w:t>
-      </w:r>
-      <w:r>
-        <w:t>.6.</w:t>
-      </w:r>
-      <w:r>
-        <w:tab/>
-        <w:t>Testcases</w:t>
+      </w:r>
+      <w:r>
+        <w:t xml:space="preserve">User story 6 - </w:t>
+      </w:r>
+      <w:r>
+        <w:t>Als gebruiker wil ik een verkoper worden om daarna zelf voorwerpen aan te kunnen bieden.</w:t>
       </w:r>
       <w:bookmarkEnd w:id="40"/>
     </w:p>
     <w:p/>
     <w:p>
       <w:pPr>
-        <w:pStyle w:val="Kop2"/>
-        <w:ind w:left="720" w:hanging="720"/>
-      </w:pPr>
-      <w:bookmarkStart w:id="41" w:name="_Toc10726860"/>
-      <w:r>
-        <w:t>2.6.</w:t>
+        <w:pStyle w:val="Kop3"/>
+      </w:pPr>
+      <w:bookmarkStart w:id="41" w:name="_Toc10726861"/>
+      <w:r>
+        <w:t>2.</w:t>
+      </w:r>
+      <w:r>
+        <w:t>6</w:t>
+      </w:r>
+      <w:r>
+        <w:t>.1.</w:t>
       </w:r>
       <w:r>
         <w:tab/>
-      </w:r>
-      <w:r>
-        <w:t xml:space="preserve">User story 6 - </w:t>
-      </w:r>
-      <w:r>
-        <w:t>Als gebruiker wil ik een verkoper worden om daarna zelf voorwerpen aan te kunnen bieden.</w:t>
+        <w:t>Functioneel ontwerp</w:t>
       </w:r>
       <w:bookmarkEnd w:id="41"/>
     </w:p>
-    <w:p/>
     <w:p>
       <w:pPr>
         <w:pStyle w:val="Kop3"/>
       </w:pPr>
-      <w:bookmarkStart w:id="42" w:name="_Toc10726861"/>
+      <w:bookmarkStart w:id="42" w:name="_Toc10726862"/>
       <w:r>
         <w:t>2.</w:t>
       </w:r>
@@ -13581,11 +14037,11 @@
         <w:t>6</w:t>
       </w:r>
       <w:r>
-        <w:t>.1.</w:t>
+        <w:t>.2.</w:t>
       </w:r>
       <w:r>
         <w:tab/>
-        <w:t>Functioneel ontwerp</w:t>
+        <w:t>Technisch ontwerp</w:t>
       </w:r>
       <w:bookmarkEnd w:id="42"/>
     </w:p>
@@ -13593,7 +14049,7 @@
       <w:pPr>
         <w:pStyle w:val="Kop3"/>
       </w:pPr>
-      <w:bookmarkStart w:id="43" w:name="_Toc10726862"/>
+      <w:bookmarkStart w:id="43" w:name="_Toc10726863"/>
       <w:r>
         <w:t>2.</w:t>
       </w:r>
@@ -13601,11 +14057,11 @@
         <w:t>6</w:t>
       </w:r>
       <w:r>
-        <w:t>.2.</w:t>
+        <w:t>.3.</w:t>
       </w:r>
       <w:r>
         <w:tab/>
-        <w:t>Technisch ontwerp</w:t>
+        <w:t>Pseudo code</w:t>
       </w:r>
       <w:bookmarkEnd w:id="43"/>
     </w:p>
@@ -13613,7 +14069,7 @@
       <w:pPr>
         <w:pStyle w:val="Kop3"/>
       </w:pPr>
-      <w:bookmarkStart w:id="44" w:name="_Toc10726863"/>
+      <w:bookmarkStart w:id="44" w:name="_Toc10726864"/>
       <w:r>
         <w:t>2.</w:t>
       </w:r>
@@ -13621,11 +14077,11 @@
         <w:t>6</w:t>
       </w:r>
       <w:r>
-        <w:t>.3.</w:t>
+        <w:t>.4.</w:t>
       </w:r>
       <w:r>
         <w:tab/>
-        <w:t>Pseudo code</w:t>
+        <w:t>Activity Diagram</w:t>
       </w:r>
       <w:bookmarkEnd w:id="44"/>
     </w:p>
@@ -13633,7 +14089,7 @@
       <w:pPr>
         <w:pStyle w:val="Kop3"/>
       </w:pPr>
-      <w:bookmarkStart w:id="45" w:name="_Toc10726864"/>
+      <w:bookmarkStart w:id="45" w:name="_Toc10726865"/>
       <w:r>
         <w:t>2.</w:t>
       </w:r>
@@ -13641,11 +14097,11 @@
         <w:t>6</w:t>
       </w:r>
       <w:r>
-        <w:t>.4.</w:t>
+        <w:t>.5.</w:t>
       </w:r>
       <w:r>
         <w:tab/>
-        <w:t>Activity Diagram</w:t>
+        <w:t>Schermontwerpen</w:t>
       </w:r>
       <w:bookmarkEnd w:id="45"/>
     </w:p>
@@ -13653,27 +14109,7 @@
       <w:pPr>
         <w:pStyle w:val="Kop3"/>
       </w:pPr>
-      <w:bookmarkStart w:id="46" w:name="_Toc10726865"/>
-      <w:r>
-        <w:t>2.</w:t>
-      </w:r>
-      <w:r>
-        <w:t>6</w:t>
-      </w:r>
-      <w:r>
-        <w:t>.5.</w:t>
-      </w:r>
-      <w:r>
-        <w:tab/>
-        <w:t>Schermontwerpen</w:t>
-      </w:r>
-      <w:bookmarkEnd w:id="46"/>
-    </w:p>
-    <w:p>
-      <w:pPr>
-        <w:pStyle w:val="Kop3"/>
-      </w:pPr>
-      <w:bookmarkStart w:id="47" w:name="_Toc10726866"/>
+      <w:bookmarkStart w:id="46" w:name="_Toc10726866"/>
       <w:r>
         <w:t>2.</w:t>
       </w:r>
@@ -13687,7 +14123,7 @@
         <w:tab/>
         <w:t>Testcases</w:t>
       </w:r>
-      <w:bookmarkEnd w:id="47"/>
+      <w:bookmarkEnd w:id="46"/>
     </w:p>
     <w:p>
       <w:pPr>
@@ -13707,7 +14143,7 @@
         <w:pStyle w:val="Kop2"/>
         <w:ind w:left="720" w:hanging="720"/>
       </w:pPr>
-      <w:bookmarkStart w:id="48" w:name="_Toc10726867"/>
+      <w:bookmarkStart w:id="47" w:name="_Toc10726867"/>
       <w:r>
         <w:lastRenderedPageBreak/>
         <w:t>2.</w:t>
@@ -13727,14 +14163,14 @@
       <w:r>
         <w:t>Als verkoper wil ik zelf voorwerpen kunnen aanbieden zodat deze kunnen worden geveild.</w:t>
       </w:r>
-      <w:bookmarkEnd w:id="48"/>
+      <w:bookmarkEnd w:id="47"/>
     </w:p>
     <w:p/>
     <w:p>
       <w:pPr>
         <w:pStyle w:val="Kop3"/>
       </w:pPr>
-      <w:bookmarkStart w:id="49" w:name="_Toc10726868"/>
+      <w:bookmarkStart w:id="48" w:name="_Toc10726868"/>
       <w:r>
         <w:t>2.</w:t>
       </w:r>
@@ -13747,6 +14183,26 @@
       <w:r>
         <w:tab/>
         <w:t>Functioneel ontwerp</w:t>
+      </w:r>
+      <w:bookmarkEnd w:id="48"/>
+    </w:p>
+    <w:p>
+      <w:pPr>
+        <w:pStyle w:val="Kop3"/>
+      </w:pPr>
+      <w:bookmarkStart w:id="49" w:name="_Toc10726869"/>
+      <w:r>
+        <w:t>2.</w:t>
+      </w:r>
+      <w:r>
+        <w:t>7</w:t>
+      </w:r>
+      <w:r>
+        <w:t>.2.</w:t>
+      </w:r>
+      <w:r>
+        <w:tab/>
+        <w:t>Technisch ontwerp</w:t>
       </w:r>
       <w:bookmarkEnd w:id="49"/>
     </w:p>
@@ -13754,7 +14210,7 @@
       <w:pPr>
         <w:pStyle w:val="Kop3"/>
       </w:pPr>
-      <w:bookmarkStart w:id="50" w:name="_Toc10726869"/>
+      <w:bookmarkStart w:id="50" w:name="_Toc10726870"/>
       <w:r>
         <w:t>2.</w:t>
       </w:r>
@@ -13762,11 +14218,11 @@
         <w:t>7</w:t>
       </w:r>
       <w:r>
-        <w:t>.2.</w:t>
+        <w:t>.3.</w:t>
       </w:r>
       <w:r>
         <w:tab/>
-        <w:t>Technisch ontwerp</w:t>
+        <w:t>Pseudo code</w:t>
       </w:r>
       <w:bookmarkEnd w:id="50"/>
     </w:p>
@@ -13774,7 +14230,7 @@
       <w:pPr>
         <w:pStyle w:val="Kop3"/>
       </w:pPr>
-      <w:bookmarkStart w:id="51" w:name="_Toc10726870"/>
+      <w:bookmarkStart w:id="51" w:name="_Toc10726871"/>
       <w:r>
         <w:t>2.</w:t>
       </w:r>
@@ -13782,11 +14238,11 @@
         <w:t>7</w:t>
       </w:r>
       <w:r>
-        <w:t>.3.</w:t>
+        <w:t>.4.</w:t>
       </w:r>
       <w:r>
         <w:tab/>
-        <w:t>Pseudo code</w:t>
+        <w:t>Activity Diagram</w:t>
       </w:r>
       <w:bookmarkEnd w:id="51"/>
     </w:p>
@@ -13794,7 +14250,7 @@
       <w:pPr>
         <w:pStyle w:val="Kop3"/>
       </w:pPr>
-      <w:bookmarkStart w:id="52" w:name="_Toc10726871"/>
+      <w:bookmarkStart w:id="52" w:name="_Toc10726872"/>
       <w:r>
         <w:t>2.</w:t>
       </w:r>
@@ -13802,11 +14258,11 @@
         <w:t>7</w:t>
       </w:r>
       <w:r>
-        <w:t>.4.</w:t>
+        <w:t>.5.</w:t>
       </w:r>
       <w:r>
         <w:tab/>
-        <w:t>Activity Diagram</w:t>
+        <w:t>Schermontwerpen</w:t>
       </w:r>
       <w:bookmarkEnd w:id="52"/>
     </w:p>
@@ -13814,7 +14270,7 @@
       <w:pPr>
         <w:pStyle w:val="Kop3"/>
       </w:pPr>
-      <w:bookmarkStart w:id="53" w:name="_Toc10726872"/>
+      <w:bookmarkStart w:id="53" w:name="_Toc10726873"/>
       <w:r>
         <w:t>2.</w:t>
       </w:r>
@@ -13822,173 +14278,167 @@
         <w:t>7</w:t>
       </w:r>
       <w:r>
-        <w:t>.5.</w:t>
+        <w:t>.6.</w:t>
       </w:r>
       <w:r>
         <w:tab/>
-        <w:t>Schermontwerpen</w:t>
+        <w:t>Testcases</w:t>
       </w:r>
       <w:bookmarkEnd w:id="53"/>
     </w:p>
+    <w:p/>
     <w:p>
       <w:pPr>
-        <w:pStyle w:val="Kop3"/>
-      </w:pPr>
-      <w:bookmarkStart w:id="54" w:name="_Toc10726873"/>
-      <w:r>
-        <w:t>2.</w:t>
-      </w:r>
-      <w:r>
-        <w:t>7</w:t>
-      </w:r>
-      <w:r>
-        <w:t>.6.</w:t>
+        <w:pStyle w:val="Kop2"/>
+        <w:ind w:left="720" w:hanging="720"/>
+      </w:pPr>
+      <w:bookmarkStart w:id="54" w:name="_Toc10726874"/>
+      <w:r>
+        <w:t>2.8.</w:t>
       </w:r>
       <w:r>
         <w:tab/>
-        <w:t>Testcases</w:t>
+      </w:r>
+      <w:r>
+        <w:t xml:space="preserve">User story 8 - </w:t>
+      </w:r>
+      <w:r>
+        <w:t>Als verkoper wil ik op de hoogte gebracht worden wanneer mijn veiling beëindigd, zodat ik afspraken kan maken met een eventuele winnaar.</w:t>
       </w:r>
       <w:bookmarkEnd w:id="54"/>
     </w:p>
     <w:p/>
     <w:p>
       <w:pPr>
-        <w:pStyle w:val="Kop2"/>
-        <w:ind w:left="720" w:hanging="720"/>
-      </w:pPr>
-      <w:bookmarkStart w:id="55" w:name="_Toc10726874"/>
-      <w:r>
-        <w:t>2.8.</w:t>
+        <w:pStyle w:val="Kop3"/>
+      </w:pPr>
+      <w:bookmarkStart w:id="55" w:name="_Toc10726875"/>
+      <w:r>
+        <w:t>2.8.1.</w:t>
       </w:r>
       <w:r>
         <w:tab/>
-      </w:r>
-      <w:r>
-        <w:t xml:space="preserve">User story 8 - </w:t>
-      </w:r>
-      <w:r>
-        <w:t>Als verkoper wil ik op de hoogte gebracht worden wanneer mijn veiling beëindigd, zodat ik afspraken kan maken met een eventuele winnaar.</w:t>
+        <w:t>Functioneel ontwerp</w:t>
       </w:r>
       <w:bookmarkEnd w:id="55"/>
+    </w:p>
+    <w:p>
+      <w:pPr>
+        <w:pStyle w:val="Kop3"/>
+      </w:pPr>
+      <w:bookmarkStart w:id="56" w:name="_Toc10726876"/>
+      <w:r>
+        <w:t>2.8.2.</w:t>
+      </w:r>
+      <w:r>
+        <w:tab/>
+        <w:t>Technisch ontwerp</w:t>
+      </w:r>
+      <w:bookmarkEnd w:id="56"/>
+    </w:p>
+    <w:p>
+      <w:pPr>
+        <w:pStyle w:val="Kop3"/>
+      </w:pPr>
+      <w:bookmarkStart w:id="57" w:name="_Toc10726877"/>
+      <w:r>
+        <w:t>2.8.3.</w:t>
+      </w:r>
+      <w:r>
+        <w:tab/>
+        <w:t>Pseudo code</w:t>
+      </w:r>
+      <w:bookmarkEnd w:id="57"/>
+    </w:p>
+    <w:p>
+      <w:pPr>
+        <w:pStyle w:val="Kop3"/>
+      </w:pPr>
+      <w:bookmarkStart w:id="58" w:name="_Toc10726878"/>
+      <w:r>
+        <w:t>2.8.4.</w:t>
+      </w:r>
+      <w:r>
+        <w:tab/>
+        <w:t>Activity Diagram</w:t>
+      </w:r>
+      <w:bookmarkEnd w:id="58"/>
+    </w:p>
+    <w:p>
+      <w:pPr>
+        <w:pStyle w:val="Kop3"/>
+      </w:pPr>
+      <w:bookmarkStart w:id="59" w:name="_Toc10726879"/>
+      <w:r>
+        <w:t>2.8.5.</w:t>
+      </w:r>
+      <w:r>
+        <w:tab/>
+        <w:t>Schermontwerpen</w:t>
+      </w:r>
+      <w:bookmarkEnd w:id="59"/>
+    </w:p>
+    <w:p>
+      <w:pPr>
+        <w:pStyle w:val="Kop3"/>
+      </w:pPr>
+      <w:bookmarkStart w:id="60" w:name="_Toc10726880"/>
+      <w:r>
+        <w:t>2.8.6.</w:t>
+      </w:r>
+      <w:r>
+        <w:tab/>
+        <w:t>Testcases</w:t>
+      </w:r>
+      <w:bookmarkEnd w:id="60"/>
     </w:p>
     <w:p/>
     <w:p>
       <w:pPr>
-        <w:pStyle w:val="Kop3"/>
-      </w:pPr>
-      <w:bookmarkStart w:id="56" w:name="_Toc10726875"/>
-      <w:r>
-        <w:t>2.8.1.</w:t>
+        <w:pStyle w:val="Kop2"/>
+        <w:ind w:left="720" w:hanging="720"/>
+      </w:pPr>
+      <w:bookmarkStart w:id="61" w:name="_Toc10726881"/>
+      <w:r>
+        <w:t>2.9.</w:t>
       </w:r>
       <w:r>
         <w:tab/>
-        <w:t>Functioneel ontwerp</w:t>
-      </w:r>
-      <w:bookmarkEnd w:id="56"/>
-    </w:p>
-    <w:p>
-      <w:pPr>
-        <w:pStyle w:val="Kop3"/>
-      </w:pPr>
-      <w:bookmarkStart w:id="57" w:name="_Toc10726876"/>
-      <w:r>
-        <w:t>2.8.2.</w:t>
-      </w:r>
-      <w:r>
-        <w:tab/>
-        <w:t>Technisch ontwerp</w:t>
-      </w:r>
-      <w:bookmarkEnd w:id="57"/>
-    </w:p>
-    <w:p>
-      <w:pPr>
-        <w:pStyle w:val="Kop3"/>
-      </w:pPr>
-      <w:bookmarkStart w:id="58" w:name="_Toc10726877"/>
-      <w:r>
-        <w:t>2.8.3.</w:t>
-      </w:r>
-      <w:r>
-        <w:tab/>
-        <w:t>Pseudo code</w:t>
-      </w:r>
-      <w:bookmarkEnd w:id="58"/>
-    </w:p>
-    <w:p>
-      <w:pPr>
-        <w:pStyle w:val="Kop3"/>
-      </w:pPr>
-      <w:bookmarkStart w:id="59" w:name="_Toc10726878"/>
-      <w:r>
-        <w:t>2.8.4.</w:t>
-      </w:r>
-      <w:r>
-        <w:tab/>
-        <w:t>Activity Diagram</w:t>
-      </w:r>
-      <w:bookmarkEnd w:id="59"/>
-    </w:p>
-    <w:p>
-      <w:pPr>
-        <w:pStyle w:val="Kop3"/>
-      </w:pPr>
-      <w:bookmarkStart w:id="60" w:name="_Toc10726879"/>
-      <w:r>
-        <w:t>2.8.5.</w:t>
-      </w:r>
-      <w:r>
-        <w:tab/>
-        <w:t>Schermontwerpen</w:t>
-      </w:r>
-      <w:bookmarkEnd w:id="60"/>
-    </w:p>
-    <w:p>
-      <w:pPr>
-        <w:pStyle w:val="Kop3"/>
-      </w:pPr>
-      <w:bookmarkStart w:id="61" w:name="_Toc10726880"/>
-      <w:r>
-        <w:t>2.8.6.</w:t>
-      </w:r>
-      <w:r>
-        <w:tab/>
-        <w:t>Testcases</w:t>
+      </w:r>
+      <w:r>
+        <w:t xml:space="preserve">User story 9 - </w:t>
+      </w:r>
+      <w:r>
+        <w:t>Als beheerder wil ik zien hoe de website op bedrijfsniveau presteert, zodat ik de strategie daarop kan aanpassen.</w:t>
       </w:r>
       <w:bookmarkEnd w:id="61"/>
     </w:p>
     <w:p/>
     <w:p>
       <w:pPr>
-        <w:pStyle w:val="Kop2"/>
-        <w:ind w:left="720" w:hanging="720"/>
-      </w:pPr>
-      <w:bookmarkStart w:id="62" w:name="_Toc10726881"/>
-      <w:r>
-        <w:t>2.9.</w:t>
+        <w:pStyle w:val="Kop3"/>
+      </w:pPr>
+      <w:bookmarkStart w:id="62" w:name="_Toc10726882"/>
+      <w:r>
+        <w:t>2.9.1.</w:t>
       </w:r>
       <w:r>
         <w:tab/>
-      </w:r>
-      <w:r>
-        <w:t xml:space="preserve">User story 9 - </w:t>
-      </w:r>
-      <w:r>
-        <w:t>Als beheerder wil ik zien hoe de website op bedrijfsniveau presteert, zodat ik de strategie daarop kan aanpassen.</w:t>
+        <w:t>Functioneel ontwerp</w:t>
       </w:r>
       <w:bookmarkEnd w:id="62"/>
     </w:p>
-    <w:p/>
     <w:p>
       <w:pPr>
         <w:pStyle w:val="Kop3"/>
       </w:pPr>
-      <w:bookmarkStart w:id="63" w:name="_Toc10726882"/>
-      <w:r>
-        <w:t>2.9.1.</w:t>
+      <w:bookmarkStart w:id="63" w:name="_Toc10726883"/>
+      <w:r>
+        <w:t>2.9.2.</w:t>
       </w:r>
       <w:r>
         <w:tab/>
-        <w:t>Functioneel ontwerp</w:t>
+        <w:t>Technisch ontwerp</w:t>
       </w:r>
       <w:bookmarkEnd w:id="63"/>
     </w:p>
@@ -13996,13 +14446,13 @@
       <w:pPr>
         <w:pStyle w:val="Kop3"/>
       </w:pPr>
-      <w:bookmarkStart w:id="64" w:name="_Toc10726883"/>
-      <w:r>
-        <w:t>2.9.2.</w:t>
+      <w:bookmarkStart w:id="64" w:name="_Toc10726884"/>
+      <w:r>
+        <w:t>2.9.3.</w:t>
       </w:r>
       <w:r>
         <w:tab/>
-        <w:t>Technisch ontwerp</w:t>
+        <w:t>Pseudo code</w:t>
       </w:r>
       <w:bookmarkEnd w:id="64"/>
     </w:p>
@@ -14010,13 +14460,13 @@
       <w:pPr>
         <w:pStyle w:val="Kop3"/>
       </w:pPr>
-      <w:bookmarkStart w:id="65" w:name="_Toc10726884"/>
-      <w:r>
-        <w:t>2.9.3.</w:t>
+      <w:bookmarkStart w:id="65" w:name="_Toc10726885"/>
+      <w:r>
+        <w:t>2.9.4.</w:t>
       </w:r>
       <w:r>
         <w:tab/>
-        <w:t>Pseudo code</w:t>
+        <w:t>Activity Diagram</w:t>
       </w:r>
       <w:bookmarkEnd w:id="65"/>
     </w:p>
@@ -14024,13 +14474,13 @@
       <w:pPr>
         <w:pStyle w:val="Kop3"/>
       </w:pPr>
-      <w:bookmarkStart w:id="66" w:name="_Toc10726885"/>
-      <w:r>
-        <w:t>2.9.4.</w:t>
+      <w:bookmarkStart w:id="66" w:name="_Toc10726886"/>
+      <w:r>
+        <w:t>2.9.5.</w:t>
       </w:r>
       <w:r>
         <w:tab/>
-        <w:t>Activity Diagram</w:t>
+        <w:t>Schermontwerpen</w:t>
       </w:r>
       <w:bookmarkEnd w:id="66"/>
     </w:p>
@@ -14038,21 +14488,7 @@
       <w:pPr>
         <w:pStyle w:val="Kop3"/>
       </w:pPr>
-      <w:bookmarkStart w:id="67" w:name="_Toc10726886"/>
-      <w:r>
-        <w:t>2.9.5.</w:t>
-      </w:r>
-      <w:r>
-        <w:tab/>
-        <w:t>Schermontwerpen</w:t>
-      </w:r>
-      <w:bookmarkEnd w:id="67"/>
-    </w:p>
-    <w:p>
-      <w:pPr>
-        <w:pStyle w:val="Kop3"/>
-      </w:pPr>
-      <w:bookmarkStart w:id="68" w:name="_Toc10726887"/>
+      <w:bookmarkStart w:id="67" w:name="_Toc10726887"/>
       <w:r>
         <w:t>2.9.6.</w:t>
       </w:r>
@@ -14060,7 +14496,7 @@
         <w:tab/>
         <w:t>Testcases</w:t>
       </w:r>
-      <w:bookmarkEnd w:id="68"/>
+      <w:bookmarkEnd w:id="67"/>
     </w:p>
     <w:p/>
     <w:p/>
@@ -14074,7 +14510,7 @@
         <w:pStyle w:val="Kop2"/>
         <w:ind w:left="720" w:hanging="720"/>
       </w:pPr>
-      <w:bookmarkStart w:id="69" w:name="_Toc10726888"/>
+      <w:bookmarkStart w:id="68" w:name="_Toc10726888"/>
       <w:r>
         <w:lastRenderedPageBreak/>
         <w:t>2.10.</w:t>
@@ -14096,20 +14532,34 @@
       <w:r>
         <w:t xml:space="preserve"> en presentatie daarvan zodat in de gaten kan houden of de site operationeel betrouwbaar is.</w:t>
       </w:r>
-      <w:bookmarkEnd w:id="69"/>
+      <w:bookmarkEnd w:id="68"/>
     </w:p>
     <w:p/>
     <w:p>
       <w:pPr>
         <w:pStyle w:val="Kop3"/>
       </w:pPr>
-      <w:bookmarkStart w:id="70" w:name="_Toc10726889"/>
+      <w:bookmarkStart w:id="69" w:name="_Toc10726889"/>
       <w:r>
         <w:t>2.10.1.</w:t>
       </w:r>
       <w:r>
         <w:tab/>
         <w:t>Functioneel ontwerp</w:t>
+      </w:r>
+      <w:bookmarkEnd w:id="69"/>
+    </w:p>
+    <w:p>
+      <w:pPr>
+        <w:pStyle w:val="Kop3"/>
+      </w:pPr>
+      <w:bookmarkStart w:id="70" w:name="_Toc10726890"/>
+      <w:r>
+        <w:t>2.10.2.</w:t>
+      </w:r>
+      <w:r>
+        <w:tab/>
+        <w:t>Technisch ontwerp</w:t>
       </w:r>
       <w:bookmarkEnd w:id="70"/>
     </w:p>
@@ -14117,13 +14567,13 @@
       <w:pPr>
         <w:pStyle w:val="Kop3"/>
       </w:pPr>
-      <w:bookmarkStart w:id="71" w:name="_Toc10726890"/>
-      <w:r>
-        <w:t>2.10.2.</w:t>
+      <w:bookmarkStart w:id="71" w:name="_Toc10726891"/>
+      <w:r>
+        <w:t>2.10.3.</w:t>
       </w:r>
       <w:r>
         <w:tab/>
-        <w:t>Technisch ontwerp</w:t>
+        <w:t>Pseudo code</w:t>
       </w:r>
       <w:bookmarkEnd w:id="71"/>
     </w:p>
@@ -14131,13 +14581,13 @@
       <w:pPr>
         <w:pStyle w:val="Kop3"/>
       </w:pPr>
-      <w:bookmarkStart w:id="72" w:name="_Toc10726891"/>
-      <w:r>
-        <w:t>2.10.3.</w:t>
+      <w:bookmarkStart w:id="72" w:name="_Toc10726892"/>
+      <w:r>
+        <w:t>2.10.4.</w:t>
       </w:r>
       <w:r>
         <w:tab/>
-        <w:t>Pseudo code</w:t>
+        <w:t>Activity Diagram</w:t>
       </w:r>
       <w:bookmarkEnd w:id="72"/>
     </w:p>
@@ -14145,13 +14595,13 @@
       <w:pPr>
         <w:pStyle w:val="Kop3"/>
       </w:pPr>
-      <w:bookmarkStart w:id="73" w:name="_Toc10726892"/>
-      <w:r>
-        <w:t>2.10.4.</w:t>
+      <w:bookmarkStart w:id="73" w:name="_Toc10726893"/>
+      <w:r>
+        <w:t>2.10.5.</w:t>
       </w:r>
       <w:r>
         <w:tab/>
-        <w:t>Activity Diagram</w:t>
+        <w:t>Schermontwerpen</w:t>
       </w:r>
       <w:bookmarkEnd w:id="73"/>
     </w:p>
@@ -14159,79 +14609,79 @@
       <w:pPr>
         <w:pStyle w:val="Kop3"/>
       </w:pPr>
-      <w:bookmarkStart w:id="74" w:name="_Toc10726893"/>
-      <w:r>
-        <w:t>2.10.5.</w:t>
+      <w:bookmarkStart w:id="74" w:name="_Toc10726894"/>
+      <w:r>
+        <w:t>2.10.6.</w:t>
       </w:r>
       <w:r>
         <w:tab/>
-        <w:t>Schermontwerpen</w:t>
+        <w:t>Testcases</w:t>
       </w:r>
       <w:bookmarkEnd w:id="74"/>
     </w:p>
+    <w:p/>
     <w:p>
       <w:pPr>
-        <w:pStyle w:val="Kop3"/>
-      </w:pPr>
-      <w:bookmarkStart w:id="75" w:name="_Toc10726894"/>
-      <w:r>
-        <w:t>2.10.6.</w:t>
+        <w:pStyle w:val="Kop2"/>
+        <w:ind w:left="720" w:hanging="720"/>
+      </w:pPr>
+      <w:bookmarkStart w:id="75" w:name="_Toc10726895"/>
+      <w:r>
+        <w:t>2.11.</w:t>
       </w:r>
       <w:r>
         <w:tab/>
-        <w:t>Testcases</w:t>
+      </w:r>
+      <w:r>
+        <w:t xml:space="preserve">User story 11 - </w:t>
+      </w:r>
+      <w:r>
+        <w:t xml:space="preserve">Als Product </w:t>
+      </w:r>
+      <w:proofErr w:type="spellStart"/>
+      <w:r>
+        <w:t>Owner</w:t>
+      </w:r>
+      <w:proofErr w:type="spellEnd"/>
+      <w:r>
+        <w:t xml:space="preserve"> wil ik de opgekochte voorwerpen </w:t>
+      </w:r>
+      <w:proofErr w:type="spellStart"/>
+      <w:r>
+        <w:t>batchgewijs</w:t>
+      </w:r>
+      <w:proofErr w:type="spellEnd"/>
+      <w:r>
+        <w:t xml:space="preserve"> naar de site converteren, zodat ik kan starten met een gevulde website.</w:t>
       </w:r>
       <w:bookmarkEnd w:id="75"/>
     </w:p>
     <w:p/>
     <w:p>
       <w:pPr>
-        <w:pStyle w:val="Kop2"/>
-        <w:ind w:left="720" w:hanging="720"/>
-      </w:pPr>
-      <w:bookmarkStart w:id="76" w:name="_Toc10726895"/>
-      <w:r>
-        <w:t>2.11.</w:t>
+        <w:pStyle w:val="Kop3"/>
+      </w:pPr>
+      <w:bookmarkStart w:id="76" w:name="_Toc10726896"/>
+      <w:r>
+        <w:t>2.11.1.</w:t>
       </w:r>
       <w:r>
         <w:tab/>
-      </w:r>
-      <w:r>
-        <w:t xml:space="preserve">User story 11 - </w:t>
-      </w:r>
-      <w:r>
-        <w:t xml:space="preserve">Als Product </w:t>
-      </w:r>
-      <w:proofErr w:type="spellStart"/>
-      <w:r>
-        <w:t>Owner</w:t>
-      </w:r>
-      <w:proofErr w:type="spellEnd"/>
-      <w:r>
-        <w:t xml:space="preserve"> wil ik de opgekochte voorwerpen </w:t>
-      </w:r>
-      <w:proofErr w:type="spellStart"/>
-      <w:r>
-        <w:t>batchgewijs</w:t>
-      </w:r>
-      <w:proofErr w:type="spellEnd"/>
-      <w:r>
-        <w:t xml:space="preserve"> naar de site converteren, zodat ik kan starten met een gevulde website.</w:t>
+        <w:t>Functioneel ontwerp</w:t>
       </w:r>
       <w:bookmarkEnd w:id="76"/>
     </w:p>
-    <w:p/>
     <w:p>
       <w:pPr>
         <w:pStyle w:val="Kop3"/>
       </w:pPr>
-      <w:bookmarkStart w:id="77" w:name="_Toc10726896"/>
-      <w:r>
-        <w:t>2.11.1.</w:t>
+      <w:bookmarkStart w:id="77" w:name="_Toc10726897"/>
+      <w:r>
+        <w:t>2.11.2.</w:t>
       </w:r>
       <w:r>
         <w:tab/>
-        <w:t>Functioneel ontwerp</w:t>
+        <w:t>Technisch ontwerp</w:t>
       </w:r>
       <w:bookmarkEnd w:id="77"/>
     </w:p>
@@ -14239,13 +14689,13 @@
       <w:pPr>
         <w:pStyle w:val="Kop3"/>
       </w:pPr>
-      <w:bookmarkStart w:id="78" w:name="_Toc10726897"/>
-      <w:r>
-        <w:t>2.11.2.</w:t>
+      <w:bookmarkStart w:id="78" w:name="_Toc10726898"/>
+      <w:r>
+        <w:t>2.11.3.</w:t>
       </w:r>
       <w:r>
         <w:tab/>
-        <w:t>Technisch ontwerp</w:t>
+        <w:t>Pseudo code</w:t>
       </w:r>
       <w:bookmarkEnd w:id="78"/>
     </w:p>
@@ -14253,13 +14703,13 @@
       <w:pPr>
         <w:pStyle w:val="Kop3"/>
       </w:pPr>
-      <w:bookmarkStart w:id="79" w:name="_Toc10726898"/>
-      <w:r>
-        <w:t>2.11.3.</w:t>
+      <w:bookmarkStart w:id="79" w:name="_Toc10726899"/>
+      <w:r>
+        <w:t>2.11.4.</w:t>
       </w:r>
       <w:r>
         <w:tab/>
-        <w:t>Pseudo code</w:t>
+        <w:t>Activity Diagram</w:t>
       </w:r>
       <w:bookmarkEnd w:id="79"/>
     </w:p>
@@ -14267,13 +14717,13 @@
       <w:pPr>
         <w:pStyle w:val="Kop3"/>
       </w:pPr>
-      <w:bookmarkStart w:id="80" w:name="_Toc10726899"/>
-      <w:r>
-        <w:t>2.11.4.</w:t>
+      <w:bookmarkStart w:id="80" w:name="_Toc10726900"/>
+      <w:r>
+        <w:t>2.11.5.</w:t>
       </w:r>
       <w:r>
         <w:tab/>
-        <w:t>Activity Diagram</w:t>
+        <w:t>Schermontwerpen</w:t>
       </w:r>
       <w:bookmarkEnd w:id="80"/>
     </w:p>
@@ -14281,21 +14731,7 @@
       <w:pPr>
         <w:pStyle w:val="Kop3"/>
       </w:pPr>
-      <w:bookmarkStart w:id="81" w:name="_Toc10726900"/>
-      <w:r>
-        <w:t>2.11.5.</w:t>
-      </w:r>
-      <w:r>
-        <w:tab/>
-        <w:t>Schermontwerpen</w:t>
-      </w:r>
-      <w:bookmarkEnd w:id="81"/>
-    </w:p>
-    <w:p>
-      <w:pPr>
-        <w:pStyle w:val="Kop3"/>
-      </w:pPr>
-      <w:bookmarkStart w:id="82" w:name="_Toc10726901"/>
+      <w:bookmarkStart w:id="81" w:name="_Toc10726901"/>
       <w:r>
         <w:t>2.11.6.</w:t>
       </w:r>
@@ -14303,7 +14739,7 @@
         <w:tab/>
         <w:t>Testcases</w:t>
       </w:r>
-      <w:bookmarkEnd w:id="82"/>
+      <w:bookmarkEnd w:id="81"/>
     </w:p>
     <w:p/>
     <w:p/>
@@ -14323,243 +14759,269 @@
       <w:pPr>
         <w:pStyle w:val="Kop1"/>
       </w:pPr>
-      <w:bookmarkStart w:id="83" w:name="_Toc10726902"/>
+      <w:bookmarkStart w:id="82" w:name="_Toc10726902"/>
       <w:r>
         <w:lastRenderedPageBreak/>
         <w:t xml:space="preserve">Sprint </w:t>
       </w:r>
       <w:r>
         <w:t>3</w:t>
+      </w:r>
+      <w:bookmarkEnd w:id="82"/>
+    </w:p>
+    <w:p/>
+    <w:p>
+      <w:pPr>
+        <w:pStyle w:val="Kop2"/>
+        <w:ind w:left="720" w:hanging="720"/>
+      </w:pPr>
+      <w:bookmarkStart w:id="83" w:name="_Toc10726903"/>
+      <w:r>
+        <w:t>3.1.</w:t>
+      </w:r>
+      <w:r>
+        <w:tab/>
+      </w:r>
+      <w:r>
+        <w:t xml:space="preserve">User story 1 - </w:t>
+      </w:r>
+      <w:r>
+        <w:t xml:space="preserve">Als </w:t>
+      </w:r>
+      <w:r>
+        <w:t>beheerder wil ik gebruikers kunnen blokkeren wanneer deze zich niet aan de voorschriften houden.</w:t>
       </w:r>
       <w:bookmarkEnd w:id="83"/>
     </w:p>
     <w:p/>
     <w:p>
       <w:pPr>
+        <w:pStyle w:val="Kop3"/>
+      </w:pPr>
+      <w:bookmarkStart w:id="84" w:name="_Toc10726904"/>
+      <w:r>
+        <w:t>3.1.1.</w:t>
+      </w:r>
+      <w:r>
+        <w:tab/>
+        <w:t>Functioneel ontwerp</w:t>
+      </w:r>
+      <w:bookmarkEnd w:id="84"/>
+    </w:p>
+    <w:p>
+      <w:pPr>
+        <w:pStyle w:val="Kop3"/>
+      </w:pPr>
+      <w:bookmarkStart w:id="85" w:name="_Toc10726905"/>
+      <w:r>
+        <w:t>3.1.2.</w:t>
+      </w:r>
+      <w:r>
+        <w:tab/>
+        <w:t>Technisch ontwerp</w:t>
+      </w:r>
+      <w:bookmarkEnd w:id="85"/>
+    </w:p>
+    <w:p>
+      <w:pPr>
+        <w:pStyle w:val="Kop3"/>
+      </w:pPr>
+      <w:bookmarkStart w:id="86" w:name="_Toc10726906"/>
+      <w:r>
+        <w:t>3.1.3.</w:t>
+      </w:r>
+      <w:r>
+        <w:tab/>
+        <w:t>Pseudo code</w:t>
+      </w:r>
+      <w:bookmarkEnd w:id="86"/>
+    </w:p>
+    <w:p>
+      <w:pPr>
+        <w:pStyle w:val="Kop3"/>
+      </w:pPr>
+      <w:bookmarkStart w:id="87" w:name="_Toc10726907"/>
+      <w:r>
+        <w:t>3.1.4.</w:t>
+      </w:r>
+      <w:r>
+        <w:tab/>
+        <w:t>Activity Diagram</w:t>
+      </w:r>
+      <w:bookmarkEnd w:id="87"/>
+    </w:p>
+    <w:p>
+      <w:pPr>
+        <w:pStyle w:val="Kop3"/>
+      </w:pPr>
+      <w:bookmarkStart w:id="88" w:name="_Toc10726908"/>
+      <w:r>
+        <w:t>3.1.5.</w:t>
+      </w:r>
+      <w:r>
+        <w:tab/>
+        <w:t>Schermontwerpen</w:t>
+      </w:r>
+      <w:bookmarkEnd w:id="88"/>
+    </w:p>
+    <w:p>
+      <w:pPr>
+        <w:pStyle w:val="Kop3"/>
+      </w:pPr>
+      <w:bookmarkStart w:id="89" w:name="_Toc10726909"/>
+      <w:r>
+        <w:t>3.1.6.</w:t>
+      </w:r>
+      <w:r>
+        <w:tab/>
+        <w:t>Testcases</w:t>
+      </w:r>
+      <w:bookmarkEnd w:id="89"/>
+      <w:r>
+        <w:br/>
+      </w:r>
+    </w:p>
+    <w:p>
+      <w:pPr>
         <w:pStyle w:val="Kop2"/>
         <w:ind w:left="720" w:hanging="720"/>
       </w:pPr>
-      <w:bookmarkStart w:id="84" w:name="_Toc10726903"/>
-      <w:r>
-        <w:t>3.1.</w:t>
+      <w:bookmarkStart w:id="90" w:name="_Toc10726910"/>
+      <w:r>
+        <w:t>3.2.</w:t>
       </w:r>
       <w:r>
         <w:tab/>
       </w:r>
       <w:r>
-        <w:t xml:space="preserve">User story 1 - </w:t>
+        <w:t xml:space="preserve">User story 2 - </w:t>
       </w:r>
       <w:r>
         <w:t xml:space="preserve">Als </w:t>
       </w:r>
       <w:r>
-        <w:t>beheerder wil ik gebruikers kunnen blokkeren wanneer deze zich niet aan de voorschriften houden.</w:t>
-      </w:r>
-      <w:bookmarkEnd w:id="84"/>
+        <w:t>beheerder wil ik veilingen kunnen blokkeren wanneer deze zich niet aan de voorschriften houden.</w:t>
+      </w:r>
+      <w:bookmarkEnd w:id="90"/>
     </w:p>
     <w:p/>
     <w:p>
       <w:pPr>
         <w:pStyle w:val="Kop3"/>
       </w:pPr>
-      <w:bookmarkStart w:id="85" w:name="_Toc10726904"/>
-      <w:r>
-        <w:t>3.1.1.</w:t>
+      <w:bookmarkStart w:id="91" w:name="_Toc10726911"/>
+      <w:r>
+        <w:t>3.2.1.</w:t>
       </w:r>
       <w:r>
         <w:tab/>
         <w:t>Functioneel ontwerp</w:t>
       </w:r>
-      <w:bookmarkEnd w:id="85"/>
+      <w:bookmarkEnd w:id="91"/>
     </w:p>
     <w:p>
       <w:pPr>
         <w:pStyle w:val="Kop3"/>
       </w:pPr>
-      <w:bookmarkStart w:id="86" w:name="_Toc10726905"/>
-      <w:r>
-        <w:t>3.1.2.</w:t>
+      <w:bookmarkStart w:id="92" w:name="_Toc10726912"/>
+      <w:r>
+        <w:t>3.2.2.</w:t>
       </w:r>
       <w:r>
         <w:tab/>
         <w:t>Technisch ontwerp</w:t>
       </w:r>
-      <w:bookmarkEnd w:id="86"/>
+      <w:bookmarkEnd w:id="92"/>
     </w:p>
     <w:p>
       <w:pPr>
         <w:pStyle w:val="Kop3"/>
       </w:pPr>
-      <w:bookmarkStart w:id="87" w:name="_Toc10726906"/>
-      <w:r>
-        <w:t>3.1.3.</w:t>
+      <w:bookmarkStart w:id="93" w:name="_Toc10726913"/>
+      <w:r>
+        <w:t>3.2.3.</w:t>
       </w:r>
       <w:r>
         <w:tab/>
         <w:t>Pseudo code</w:t>
       </w:r>
-      <w:bookmarkEnd w:id="87"/>
+      <w:bookmarkEnd w:id="93"/>
     </w:p>
     <w:p>
       <w:pPr>
         <w:pStyle w:val="Kop3"/>
       </w:pPr>
-      <w:bookmarkStart w:id="88" w:name="_Toc10726907"/>
-      <w:r>
-        <w:t>3.1.4.</w:t>
+      <w:bookmarkStart w:id="94" w:name="_Toc10726914"/>
+      <w:r>
+        <w:t>3.2.4.</w:t>
       </w:r>
       <w:r>
         <w:tab/>
         <w:t>Activity Diagram</w:t>
       </w:r>
-      <w:bookmarkEnd w:id="88"/>
+      <w:bookmarkEnd w:id="94"/>
     </w:p>
     <w:p>
       <w:pPr>
         <w:pStyle w:val="Kop3"/>
       </w:pPr>
-      <w:bookmarkStart w:id="89" w:name="_Toc10726908"/>
-      <w:r>
-        <w:t>3.1.5.</w:t>
+      <w:bookmarkStart w:id="95" w:name="_Toc10726915"/>
+      <w:r>
+        <w:t>3.2.5.</w:t>
       </w:r>
       <w:r>
         <w:tab/>
         <w:t>Schermontwerpen</w:t>
       </w:r>
-      <w:bookmarkEnd w:id="89"/>
+      <w:bookmarkEnd w:id="95"/>
     </w:p>
     <w:p>
       <w:pPr>
         <w:pStyle w:val="Kop3"/>
       </w:pPr>
-      <w:bookmarkStart w:id="90" w:name="_Toc10726909"/>
-      <w:r>
-        <w:t>3.1.6.</w:t>
+      <w:bookmarkStart w:id="96" w:name="_Toc10726916"/>
+      <w:r>
+        <w:t>3.2.6.</w:t>
       </w:r>
       <w:r>
         <w:tab/>
         <w:t>Testcases</w:t>
       </w:r>
-      <w:bookmarkEnd w:id="90"/>
-      <w:r>
-        <w:br/>
-      </w:r>
-    </w:p>
-    <w:p>
-      <w:pPr>
-        <w:pStyle w:val="Kop2"/>
-        <w:ind w:left="720" w:hanging="720"/>
-      </w:pPr>
-      <w:bookmarkStart w:id="91" w:name="_Toc10726910"/>
-      <w:r>
-        <w:t>3.2.</w:t>
-      </w:r>
-      <w:r>
-        <w:tab/>
-      </w:r>
-      <w:r>
-        <w:t xml:space="preserve">User story 2 - </w:t>
-      </w:r>
-      <w:r>
-        <w:t xml:space="preserve">Als </w:t>
-      </w:r>
-      <w:r>
-        <w:t>beheerder wil ik veilingen kunnen blokkeren wanneer deze zich niet aan de voorschriften houden.</w:t>
-      </w:r>
-      <w:bookmarkEnd w:id="91"/>
+      <w:bookmarkEnd w:id="96"/>
     </w:p>
     <w:p/>
     <w:p>
       <w:pPr>
-        <w:pStyle w:val="Kop3"/>
-      </w:pPr>
-      <w:bookmarkStart w:id="92" w:name="_Toc10726911"/>
-      <w:r>
-        <w:t>3.2.1.</w:t>
+        <w:pStyle w:val="Kop2"/>
+        <w:ind w:left="720" w:hanging="720"/>
+      </w:pPr>
+      <w:bookmarkStart w:id="97" w:name="_Toc10726917"/>
+      <w:r>
+        <w:t>3.</w:t>
+      </w:r>
+      <w:r>
+        <w:t>3</w:t>
+      </w:r>
+      <w:r>
+        <w:t>.</w:t>
       </w:r>
       <w:r>
         <w:tab/>
-        <w:t>Functioneel ontwerp</w:t>
-      </w:r>
-      <w:bookmarkEnd w:id="92"/>
-    </w:p>
-    <w:p>
-      <w:pPr>
-        <w:pStyle w:val="Kop3"/>
-      </w:pPr>
-      <w:bookmarkStart w:id="93" w:name="_Toc10726912"/>
-      <w:r>
-        <w:t>3.2.2.</w:t>
-      </w:r>
-      <w:r>
-        <w:tab/>
-        <w:t>Technisch ontwerp</w:t>
-      </w:r>
-      <w:bookmarkEnd w:id="93"/>
-    </w:p>
-    <w:p>
-      <w:pPr>
-        <w:pStyle w:val="Kop3"/>
-      </w:pPr>
-      <w:bookmarkStart w:id="94" w:name="_Toc10726913"/>
-      <w:r>
-        <w:t>3.2.3.</w:t>
-      </w:r>
-      <w:r>
-        <w:tab/>
-        <w:t>Pseudo code</w:t>
-      </w:r>
-      <w:bookmarkEnd w:id="94"/>
-    </w:p>
-    <w:p>
-      <w:pPr>
-        <w:pStyle w:val="Kop3"/>
-      </w:pPr>
-      <w:bookmarkStart w:id="95" w:name="_Toc10726914"/>
-      <w:r>
-        <w:t>3.2.4.</w:t>
-      </w:r>
-      <w:r>
-        <w:tab/>
-        <w:t>Activity Diagram</w:t>
-      </w:r>
-      <w:bookmarkEnd w:id="95"/>
-    </w:p>
-    <w:p>
-      <w:pPr>
-        <w:pStyle w:val="Kop3"/>
-      </w:pPr>
-      <w:bookmarkStart w:id="96" w:name="_Toc10726915"/>
-      <w:r>
-        <w:t>3.2.5.</w:t>
-      </w:r>
-      <w:r>
-        <w:tab/>
-        <w:t>Schermontwerpen</w:t>
-      </w:r>
-      <w:bookmarkEnd w:id="96"/>
-    </w:p>
-    <w:p>
-      <w:pPr>
-        <w:pStyle w:val="Kop3"/>
-      </w:pPr>
-      <w:bookmarkStart w:id="97" w:name="_Toc10726916"/>
-      <w:r>
-        <w:t>3.2.6.</w:t>
-      </w:r>
-      <w:r>
-        <w:tab/>
-        <w:t>Testcases</w:t>
+      </w:r>
+      <w:r>
+        <w:t xml:space="preserve">User story 3 - </w:t>
+      </w:r>
+      <w:r>
+        <w:t>Als gebruiker wil ik contact op kunnen nemen met de verkoper van een voorwerp, zodat ik mijn probleem kan voorleggen.</w:t>
       </w:r>
       <w:bookmarkEnd w:id="97"/>
     </w:p>
     <w:p/>
     <w:p>
       <w:pPr>
-        <w:pStyle w:val="Kop2"/>
-        <w:ind w:left="720" w:hanging="720"/>
-      </w:pPr>
-      <w:bookmarkStart w:id="98" w:name="_Toc10726917"/>
+        <w:pStyle w:val="Kop3"/>
+      </w:pPr>
+      <w:bookmarkStart w:id="98" w:name="_Toc10726918"/>
       <w:r>
         <w:t>3.</w:t>
       </w:r>
@@ -14567,393 +15029,387 @@
         <w:t>3</w:t>
       </w:r>
       <w:r>
-        <w:t>.</w:t>
+        <w:t>.1.</w:t>
       </w:r>
       <w:r>
         <w:tab/>
-      </w:r>
-      <w:r>
-        <w:t xml:space="preserve">User story 3 - </w:t>
-      </w:r>
-      <w:r>
-        <w:t>Als gebruiker wil ik contact op kunnen nemen met de verkoper van een voorwerp, zodat ik mijn probleem kan voorleggen.</w:t>
+        <w:t>Functioneel ontwerp</w:t>
       </w:r>
       <w:bookmarkEnd w:id="98"/>
+    </w:p>
+    <w:p>
+      <w:pPr>
+        <w:pStyle w:val="Kop3"/>
+      </w:pPr>
+      <w:bookmarkStart w:id="99" w:name="_Toc10726919"/>
+      <w:r>
+        <w:t>3.</w:t>
+      </w:r>
+      <w:r>
+        <w:t>3</w:t>
+      </w:r>
+      <w:r>
+        <w:t>.2.</w:t>
+      </w:r>
+      <w:r>
+        <w:tab/>
+        <w:t>Technisch ontwerp</w:t>
+      </w:r>
+      <w:bookmarkEnd w:id="99"/>
+    </w:p>
+    <w:p>
+      <w:pPr>
+        <w:pStyle w:val="Kop3"/>
+      </w:pPr>
+      <w:bookmarkStart w:id="100" w:name="_Toc10726920"/>
+      <w:r>
+        <w:t>3.</w:t>
+      </w:r>
+      <w:r>
+        <w:t>3</w:t>
+      </w:r>
+      <w:r>
+        <w:t>.3.</w:t>
+      </w:r>
+      <w:r>
+        <w:tab/>
+        <w:t>Pseudo code</w:t>
+      </w:r>
+      <w:bookmarkEnd w:id="100"/>
+    </w:p>
+    <w:p>
+      <w:pPr>
+        <w:pStyle w:val="Kop3"/>
+      </w:pPr>
+      <w:bookmarkStart w:id="101" w:name="_Toc10726921"/>
+      <w:r>
+        <w:t>3.</w:t>
+      </w:r>
+      <w:r>
+        <w:t>3</w:t>
+      </w:r>
+      <w:r>
+        <w:t>.4.</w:t>
+      </w:r>
+      <w:r>
+        <w:tab/>
+        <w:t>Activity Diagram</w:t>
+      </w:r>
+      <w:bookmarkEnd w:id="101"/>
+    </w:p>
+    <w:p>
+      <w:pPr>
+        <w:pStyle w:val="Kop3"/>
+      </w:pPr>
+      <w:bookmarkStart w:id="102" w:name="_Toc10726922"/>
+      <w:r>
+        <w:t>3.</w:t>
+      </w:r>
+      <w:r>
+        <w:t>3</w:t>
+      </w:r>
+      <w:r>
+        <w:t>.5.</w:t>
+      </w:r>
+      <w:r>
+        <w:tab/>
+        <w:t>Schermontwerpen</w:t>
+      </w:r>
+      <w:bookmarkEnd w:id="102"/>
+    </w:p>
+    <w:p>
+      <w:pPr>
+        <w:pStyle w:val="Kop3"/>
+      </w:pPr>
+      <w:bookmarkStart w:id="103" w:name="_Toc10726923"/>
+      <w:r>
+        <w:t>3.</w:t>
+      </w:r>
+      <w:r>
+        <w:t>3</w:t>
+      </w:r>
+      <w:r>
+        <w:t>.6.</w:t>
+      </w:r>
+      <w:r>
+        <w:tab/>
+        <w:t>Testcases</w:t>
+      </w:r>
+      <w:bookmarkEnd w:id="103"/>
     </w:p>
     <w:p/>
     <w:p>
-      <w:pPr>
-        <w:pStyle w:val="Kop3"/>
-      </w:pPr>
-      <w:bookmarkStart w:id="99" w:name="_Toc10726918"/>
-      <w:r>
-        <w:t>3.</w:t>
-      </w:r>
-      <w:r>
-        <w:t>3</w:t>
-      </w:r>
-      <w:r>
-        <w:t>.1.</w:t>
-      </w:r>
-      <w:r>
-        <w:tab/>
-        <w:t>Functioneel ontwerp</w:t>
-      </w:r>
-      <w:bookmarkEnd w:id="99"/>
+      <w:r>
+        <w:br w:type="page"/>
+      </w:r>
     </w:p>
     <w:p>
       <w:pPr>
-        <w:pStyle w:val="Kop3"/>
-      </w:pPr>
-      <w:bookmarkStart w:id="100" w:name="_Toc10726919"/>
-      <w:r>
-        <w:t>3.</w:t>
-      </w:r>
-      <w:r>
-        <w:t>3</w:t>
-      </w:r>
-      <w:r>
-        <w:t>.2.</w:t>
+        <w:pStyle w:val="Kop2"/>
+        <w:ind w:left="720" w:hanging="720"/>
+      </w:pPr>
+      <w:bookmarkStart w:id="104" w:name="_Toc10726924"/>
+      <w:r>
+        <w:lastRenderedPageBreak/>
+        <w:t>3.4.</w:t>
       </w:r>
       <w:r>
         <w:tab/>
-        <w:t>Technisch ontwerp</w:t>
-      </w:r>
-      <w:bookmarkEnd w:id="100"/>
-    </w:p>
-    <w:p>
-      <w:pPr>
-        <w:pStyle w:val="Kop3"/>
-      </w:pPr>
-      <w:bookmarkStart w:id="101" w:name="_Toc10726920"/>
-      <w:r>
-        <w:t>3.</w:t>
-      </w:r>
-      <w:r>
-        <w:t>3</w:t>
-      </w:r>
-      <w:r>
-        <w:t>.3.</w:t>
-      </w:r>
-      <w:r>
-        <w:tab/>
-        <w:t>Pseudo code</w:t>
-      </w:r>
-      <w:bookmarkEnd w:id="101"/>
-    </w:p>
-    <w:p>
-      <w:pPr>
-        <w:pStyle w:val="Kop3"/>
-      </w:pPr>
-      <w:bookmarkStart w:id="102" w:name="_Toc10726921"/>
-      <w:r>
-        <w:t>3.</w:t>
-      </w:r>
-      <w:r>
-        <w:t>3</w:t>
-      </w:r>
-      <w:r>
-        <w:t>.4.</w:t>
-      </w:r>
-      <w:r>
-        <w:tab/>
-        <w:t>Activity Diagram</w:t>
-      </w:r>
-      <w:bookmarkEnd w:id="102"/>
-    </w:p>
-    <w:p>
-      <w:pPr>
-        <w:pStyle w:val="Kop3"/>
-      </w:pPr>
-      <w:bookmarkStart w:id="103" w:name="_Toc10726922"/>
-      <w:r>
-        <w:t>3.</w:t>
-      </w:r>
-      <w:r>
-        <w:t>3</w:t>
-      </w:r>
-      <w:r>
-        <w:t>.5.</w:t>
-      </w:r>
-      <w:r>
-        <w:tab/>
-        <w:t>Schermontwerpen</w:t>
-      </w:r>
-      <w:bookmarkEnd w:id="103"/>
-    </w:p>
-    <w:p>
-      <w:pPr>
-        <w:pStyle w:val="Kop3"/>
-      </w:pPr>
-      <w:bookmarkStart w:id="104" w:name="_Toc10726923"/>
-      <w:r>
-        <w:t>3.</w:t>
-      </w:r>
-      <w:r>
-        <w:t>3</w:t>
-      </w:r>
-      <w:r>
-        <w:t>.6.</w:t>
-      </w:r>
-      <w:r>
-        <w:tab/>
-        <w:t>Testcases</w:t>
+      </w:r>
+      <w:r>
+        <w:t xml:space="preserve">User story 4 - </w:t>
+      </w:r>
+      <w:r>
+        <w:t>Als beheerder wil ik dat de website veilig genoeg is zodat bindende financiële transacties kunnen worden gedaan.</w:t>
       </w:r>
       <w:bookmarkEnd w:id="104"/>
     </w:p>
     <w:p/>
     <w:p>
-      <w:r>
-        <w:br w:type="page"/>
-      </w:r>
+      <w:pPr>
+        <w:pStyle w:val="Kop3"/>
+      </w:pPr>
+      <w:bookmarkStart w:id="105" w:name="_Toc10726925"/>
+      <w:r>
+        <w:t>3.4.1.</w:t>
+      </w:r>
+      <w:r>
+        <w:tab/>
+        <w:t>Functioneel ontwerp</w:t>
+      </w:r>
+      <w:bookmarkEnd w:id="105"/>
     </w:p>
     <w:p>
       <w:pPr>
-        <w:pStyle w:val="Kop2"/>
-        <w:ind w:left="720" w:hanging="720"/>
-      </w:pPr>
-      <w:bookmarkStart w:id="105" w:name="_Toc10726924"/>
-      <w:r>
-        <w:lastRenderedPageBreak/>
-        <w:t>3.4.</w:t>
+        <w:pStyle w:val="Kop3"/>
+      </w:pPr>
+      <w:bookmarkStart w:id="106" w:name="_Toc10726926"/>
+      <w:r>
+        <w:t>3.4.2.</w:t>
       </w:r>
       <w:r>
         <w:tab/>
-      </w:r>
-      <w:r>
-        <w:t xml:space="preserve">User story 4 - </w:t>
-      </w:r>
-      <w:r>
-        <w:t>Als beheerder wil ik dat de website veilig genoeg is zodat bindende financiële transacties kunnen worden gedaan.</w:t>
-      </w:r>
-      <w:bookmarkEnd w:id="105"/>
+        <w:t>Technisch ontwerp</w:t>
+      </w:r>
+      <w:bookmarkEnd w:id="106"/>
+    </w:p>
+    <w:p>
+      <w:pPr>
+        <w:pStyle w:val="Kop3"/>
+      </w:pPr>
+      <w:bookmarkStart w:id="107" w:name="_Toc10726927"/>
+      <w:r>
+        <w:t>3.4.3.</w:t>
+      </w:r>
+      <w:r>
+        <w:tab/>
+        <w:t>Pseudo code</w:t>
+      </w:r>
+      <w:bookmarkEnd w:id="107"/>
+    </w:p>
+    <w:p>
+      <w:pPr>
+        <w:pStyle w:val="Kop3"/>
+      </w:pPr>
+      <w:bookmarkStart w:id="108" w:name="_Toc10726928"/>
+      <w:r>
+        <w:t>3.4.4.</w:t>
+      </w:r>
+      <w:r>
+        <w:tab/>
+        <w:t>Activity Diagram</w:t>
+      </w:r>
+      <w:bookmarkEnd w:id="108"/>
+    </w:p>
+    <w:p>
+      <w:pPr>
+        <w:pStyle w:val="Kop3"/>
+      </w:pPr>
+      <w:bookmarkStart w:id="109" w:name="_Toc10726929"/>
+      <w:r>
+        <w:t>3.4.5.</w:t>
+      </w:r>
+      <w:r>
+        <w:tab/>
+        <w:t>Schermontwerpen</w:t>
+      </w:r>
+      <w:bookmarkEnd w:id="109"/>
+    </w:p>
+    <w:p>
+      <w:pPr>
+        <w:pStyle w:val="Kop3"/>
+      </w:pPr>
+      <w:bookmarkStart w:id="110" w:name="_Toc10726930"/>
+      <w:r>
+        <w:t>3.4.6.</w:t>
+      </w:r>
+      <w:r>
+        <w:tab/>
+        <w:t>Testcases</w:t>
+      </w:r>
+      <w:bookmarkEnd w:id="110"/>
     </w:p>
     <w:p/>
     <w:p>
       <w:pPr>
-        <w:pStyle w:val="Kop3"/>
-      </w:pPr>
-      <w:bookmarkStart w:id="106" w:name="_Toc10726925"/>
-      <w:r>
-        <w:t>3.4.1.</w:t>
+        <w:pStyle w:val="Kop2"/>
+        <w:ind w:left="720" w:hanging="720"/>
+      </w:pPr>
+      <w:bookmarkStart w:id="111" w:name="_Toc10726931"/>
+      <w:r>
+        <w:t>3.5.</w:t>
       </w:r>
       <w:r>
         <w:tab/>
-        <w:t>Functioneel ontwerp</w:t>
-      </w:r>
-      <w:bookmarkEnd w:id="106"/>
-    </w:p>
-    <w:p>
-      <w:pPr>
-        <w:pStyle w:val="Kop3"/>
-      </w:pPr>
-      <w:bookmarkStart w:id="107" w:name="_Toc10726926"/>
-      <w:r>
-        <w:t>3.4.2.</w:t>
-      </w:r>
-      <w:r>
-        <w:tab/>
-        <w:t>Technisch ontwerp</w:t>
-      </w:r>
-      <w:bookmarkEnd w:id="107"/>
-    </w:p>
-    <w:p>
-      <w:pPr>
-        <w:pStyle w:val="Kop3"/>
-      </w:pPr>
-      <w:bookmarkStart w:id="108" w:name="_Toc10726927"/>
-      <w:r>
-        <w:t>3.4.3.</w:t>
-      </w:r>
-      <w:r>
-        <w:tab/>
-        <w:t>Pseudo code</w:t>
-      </w:r>
-      <w:bookmarkEnd w:id="108"/>
-    </w:p>
-    <w:p>
-      <w:pPr>
-        <w:pStyle w:val="Kop3"/>
-      </w:pPr>
-      <w:bookmarkStart w:id="109" w:name="_Toc10726928"/>
-      <w:r>
-        <w:t>3.4.4.</w:t>
-      </w:r>
-      <w:r>
-        <w:tab/>
-        <w:t>Activity Diagram</w:t>
-      </w:r>
-      <w:bookmarkEnd w:id="109"/>
-    </w:p>
-    <w:p>
-      <w:pPr>
-        <w:pStyle w:val="Kop3"/>
-      </w:pPr>
-      <w:bookmarkStart w:id="110" w:name="_Toc10726929"/>
-      <w:r>
-        <w:t>3.4.5.</w:t>
-      </w:r>
-      <w:r>
-        <w:tab/>
-        <w:t>Schermontwerpen</w:t>
-      </w:r>
-      <w:bookmarkEnd w:id="110"/>
-    </w:p>
-    <w:p>
-      <w:pPr>
-        <w:pStyle w:val="Kop3"/>
-      </w:pPr>
-      <w:bookmarkStart w:id="111" w:name="_Toc10726930"/>
-      <w:r>
-        <w:t>3.4.6.</w:t>
-      </w:r>
-      <w:r>
-        <w:tab/>
-        <w:t>Testcases</w:t>
+      </w:r>
+      <w:r>
+        <w:t xml:space="preserve">User story 5 - </w:t>
+      </w:r>
+      <w:r>
+        <w:t>Als gebruiker wil ik mijn profiel kunnen aanpassen zodat ik mijn gegevens up-to-date kan houden.</w:t>
       </w:r>
       <w:bookmarkEnd w:id="111"/>
     </w:p>
     <w:p/>
     <w:p>
       <w:pPr>
-        <w:pStyle w:val="Kop2"/>
-        <w:ind w:left="720" w:hanging="720"/>
-      </w:pPr>
-      <w:bookmarkStart w:id="112" w:name="_Toc10726931"/>
-      <w:r>
-        <w:t>3.5.</w:t>
+        <w:pStyle w:val="Kop3"/>
+      </w:pPr>
+      <w:bookmarkStart w:id="112" w:name="_Toc10726932"/>
+      <w:r>
+        <w:t>3.5.1.</w:t>
       </w:r>
       <w:r>
         <w:tab/>
-      </w:r>
-      <w:r>
-        <w:t xml:space="preserve">User story 5 - </w:t>
-      </w:r>
-      <w:r>
-        <w:t>Als gebruiker wil ik mijn profiel kunnen aanpassen zodat ik mijn gegevens up-to-date kan houden.</w:t>
+        <w:t>Functioneel ontwerp</w:t>
       </w:r>
       <w:bookmarkEnd w:id="112"/>
+    </w:p>
+    <w:p>
+      <w:pPr>
+        <w:pStyle w:val="Kop3"/>
+      </w:pPr>
+      <w:bookmarkStart w:id="113" w:name="_Toc10726933"/>
+      <w:r>
+        <w:t>3.5.2.</w:t>
+      </w:r>
+      <w:r>
+        <w:tab/>
+        <w:t>Technisch ontwerp</w:t>
+      </w:r>
+      <w:bookmarkEnd w:id="113"/>
+    </w:p>
+    <w:p>
+      <w:pPr>
+        <w:pStyle w:val="Kop3"/>
+      </w:pPr>
+      <w:bookmarkStart w:id="114" w:name="_Toc10726934"/>
+      <w:r>
+        <w:t>3.5.3.</w:t>
+      </w:r>
+      <w:r>
+        <w:tab/>
+        <w:t>Pseudo code</w:t>
+      </w:r>
+      <w:bookmarkEnd w:id="114"/>
+    </w:p>
+    <w:p>
+      <w:pPr>
+        <w:pStyle w:val="Kop3"/>
+      </w:pPr>
+      <w:bookmarkStart w:id="115" w:name="_Toc10726935"/>
+      <w:r>
+        <w:t>3.5.4.</w:t>
+      </w:r>
+      <w:r>
+        <w:tab/>
+        <w:t>Activity Diagram</w:t>
+      </w:r>
+      <w:bookmarkEnd w:id="115"/>
+    </w:p>
+    <w:p>
+      <w:pPr>
+        <w:pStyle w:val="Kop3"/>
+      </w:pPr>
+      <w:bookmarkStart w:id="116" w:name="_Toc10726936"/>
+      <w:r>
+        <w:t>3.5.5.</w:t>
+      </w:r>
+      <w:r>
+        <w:tab/>
+        <w:t>Schermontwerpen</w:t>
+      </w:r>
+      <w:bookmarkEnd w:id="116"/>
+    </w:p>
+    <w:p>
+      <w:pPr>
+        <w:pStyle w:val="Kop3"/>
+      </w:pPr>
+      <w:bookmarkStart w:id="117" w:name="_Toc10726937"/>
+      <w:r>
+        <w:t>3.5.6.</w:t>
+      </w:r>
+      <w:r>
+        <w:tab/>
+        <w:t>Testcases</w:t>
+      </w:r>
+      <w:bookmarkEnd w:id="117"/>
     </w:p>
     <w:p/>
     <w:p>
       <w:pPr>
-        <w:pStyle w:val="Kop3"/>
-      </w:pPr>
-      <w:bookmarkStart w:id="113" w:name="_Toc10726932"/>
-      <w:r>
-        <w:t>3.5.1.</w:t>
+        <w:pStyle w:val="Kop2"/>
+        <w:ind w:left="720" w:hanging="720"/>
+      </w:pPr>
+      <w:bookmarkStart w:id="118" w:name="_Toc10726938"/>
+      <w:r>
+        <w:t>3.6.</w:t>
       </w:r>
       <w:r>
         <w:tab/>
-        <w:t>Functioneel ontwerp</w:t>
-      </w:r>
-      <w:bookmarkEnd w:id="113"/>
-    </w:p>
-    <w:p>
-      <w:pPr>
-        <w:pStyle w:val="Kop3"/>
-      </w:pPr>
-      <w:bookmarkStart w:id="114" w:name="_Toc10726933"/>
-      <w:r>
-        <w:t>3.5.2.</w:t>
-      </w:r>
-      <w:r>
-        <w:tab/>
-        <w:t>Technisch ontwerp</w:t>
-      </w:r>
-      <w:bookmarkEnd w:id="114"/>
-    </w:p>
-    <w:p>
-      <w:pPr>
-        <w:pStyle w:val="Kop3"/>
-      </w:pPr>
-      <w:bookmarkStart w:id="115" w:name="_Toc10726934"/>
-      <w:r>
-        <w:t>3.5.3.</w:t>
-      </w:r>
-      <w:r>
-        <w:tab/>
-        <w:t>Pseudo code</w:t>
-      </w:r>
-      <w:bookmarkEnd w:id="115"/>
-    </w:p>
-    <w:p>
-      <w:pPr>
-        <w:pStyle w:val="Kop3"/>
-      </w:pPr>
-      <w:bookmarkStart w:id="116" w:name="_Toc10726935"/>
-      <w:r>
-        <w:t>3.5.4.</w:t>
-      </w:r>
-      <w:r>
-        <w:tab/>
-        <w:t>Activity Diagram</w:t>
-      </w:r>
-      <w:bookmarkEnd w:id="116"/>
-    </w:p>
-    <w:p>
-      <w:pPr>
-        <w:pStyle w:val="Kop3"/>
-      </w:pPr>
-      <w:bookmarkStart w:id="117" w:name="_Toc10726936"/>
-      <w:r>
-        <w:t>3.5.5.</w:t>
-      </w:r>
-      <w:r>
-        <w:tab/>
-        <w:t>Schermontwerpen</w:t>
-      </w:r>
-      <w:bookmarkEnd w:id="117"/>
-    </w:p>
-    <w:p>
-      <w:pPr>
-        <w:pStyle w:val="Kop3"/>
-      </w:pPr>
-      <w:bookmarkStart w:id="118" w:name="_Toc10726937"/>
-      <w:r>
-        <w:t>3.5.6.</w:t>
-      </w:r>
-      <w:r>
-        <w:tab/>
-        <w:t>Testcases</w:t>
+      </w:r>
+      <w:r>
+        <w:t xml:space="preserve">User story 6 - </w:t>
+      </w:r>
+      <w:r>
+        <w:t xml:space="preserve">Als beheerder wil ik de rubriekenboom kunnen beheren door het toevoegen, verwijderen, sorteren, hernoemen en/of </w:t>
+      </w:r>
+      <w:proofErr w:type="spellStart"/>
+      <w:r>
+        <w:t>uitfaseren</w:t>
+      </w:r>
+      <w:proofErr w:type="spellEnd"/>
+      <w:r>
+        <w:t xml:space="preserve"> van rubriekenboom.</w:t>
       </w:r>
       <w:bookmarkEnd w:id="118"/>
     </w:p>
     <w:p/>
     <w:p>
       <w:pPr>
-        <w:pStyle w:val="Kop2"/>
-        <w:ind w:left="720" w:hanging="720"/>
-      </w:pPr>
-      <w:bookmarkStart w:id="119" w:name="_Toc10726938"/>
-      <w:r>
-        <w:t>3.6.</w:t>
+        <w:pStyle w:val="Kop3"/>
+      </w:pPr>
+      <w:bookmarkStart w:id="119" w:name="_Toc10726939"/>
+      <w:r>
+        <w:t>3.</w:t>
+      </w:r>
+      <w:r>
+        <w:t>6</w:t>
+      </w:r>
+      <w:r>
+        <w:t>.1.</w:t>
       </w:r>
       <w:r>
         <w:tab/>
-      </w:r>
-      <w:r>
-        <w:t xml:space="preserve">User story 6 - </w:t>
-      </w:r>
-      <w:r>
-        <w:t xml:space="preserve">Als beheerder wil ik de rubriekenboom kunnen beheren door het toevoegen, verwijderen, sorteren, hernoemen en/of </w:t>
-      </w:r>
-      <w:proofErr w:type="spellStart"/>
-      <w:r>
-        <w:t>uitfaseren</w:t>
-      </w:r>
-      <w:proofErr w:type="spellEnd"/>
-      <w:r>
-        <w:t xml:space="preserve"> van rubriekenboom.</w:t>
+        <w:t>Functioneel ontwerp</w:t>
       </w:r>
       <w:bookmarkEnd w:id="119"/>
     </w:p>
-    <w:p/>
     <w:p>
       <w:pPr>
         <w:pStyle w:val="Kop3"/>
       </w:pPr>
-      <w:bookmarkStart w:id="120" w:name="_Toc10726939"/>
+      <w:bookmarkStart w:id="120" w:name="_Toc10726940"/>
       <w:r>
         <w:t>3.</w:t>
       </w:r>
@@ -14961,11 +15417,11 @@
         <w:t>6</w:t>
       </w:r>
       <w:r>
-        <w:t>.1.</w:t>
+        <w:t>.2.</w:t>
       </w:r>
       <w:r>
         <w:tab/>
-        <w:t>Functioneel ontwerp</w:t>
+        <w:t>Technisch ontwerp</w:t>
       </w:r>
       <w:bookmarkEnd w:id="120"/>
     </w:p>
@@ -14973,7 +15429,7 @@
       <w:pPr>
         <w:pStyle w:val="Kop3"/>
       </w:pPr>
-      <w:bookmarkStart w:id="121" w:name="_Toc10726940"/>
+      <w:bookmarkStart w:id="121" w:name="_Toc10726941"/>
       <w:r>
         <w:t>3.</w:t>
       </w:r>
@@ -14981,11 +15437,11 @@
         <w:t>6</w:t>
       </w:r>
       <w:r>
-        <w:t>.2.</w:t>
+        <w:t>.3.</w:t>
       </w:r>
       <w:r>
         <w:tab/>
-        <w:t>Technisch ontwerp</w:t>
+        <w:t>Pseudo code</w:t>
       </w:r>
       <w:bookmarkEnd w:id="121"/>
     </w:p>
@@ -14993,7 +15449,7 @@
       <w:pPr>
         <w:pStyle w:val="Kop3"/>
       </w:pPr>
-      <w:bookmarkStart w:id="122" w:name="_Toc10726941"/>
+      <w:bookmarkStart w:id="122" w:name="_Toc10726942"/>
       <w:r>
         <w:t>3.</w:t>
       </w:r>
@@ -15001,11 +15457,11 @@
         <w:t>6</w:t>
       </w:r>
       <w:r>
-        <w:t>.3.</w:t>
+        <w:t>.4.</w:t>
       </w:r>
       <w:r>
         <w:tab/>
-        <w:t>Pseudo code</w:t>
+        <w:t>Activity Diagram</w:t>
       </w:r>
       <w:bookmarkEnd w:id="122"/>
     </w:p>
@@ -15013,7 +15469,7 @@
       <w:pPr>
         <w:pStyle w:val="Kop3"/>
       </w:pPr>
-      <w:bookmarkStart w:id="123" w:name="_Toc10726942"/>
+      <w:bookmarkStart w:id="123" w:name="_Toc10726943"/>
       <w:r>
         <w:t>3.</w:t>
       </w:r>
@@ -15021,11 +15477,11 @@
         <w:t>6</w:t>
       </w:r>
       <w:r>
-        <w:t>.4.</w:t>
+        <w:t>.5.</w:t>
       </w:r>
       <w:r>
         <w:tab/>
-        <w:t>Activity Diagram</w:t>
+        <w:t>Schermontwerpen</w:t>
       </w:r>
       <w:bookmarkEnd w:id="123"/>
     </w:p>
@@ -15033,27 +15489,7 @@
       <w:pPr>
         <w:pStyle w:val="Kop3"/>
       </w:pPr>
-      <w:bookmarkStart w:id="124" w:name="_Toc10726943"/>
-      <w:r>
-        <w:t>3.</w:t>
-      </w:r>
-      <w:r>
-        <w:t>6</w:t>
-      </w:r>
-      <w:r>
-        <w:t>.5.</w:t>
-      </w:r>
-      <w:r>
-        <w:tab/>
-        <w:t>Schermontwerpen</w:t>
-      </w:r>
-      <w:bookmarkEnd w:id="124"/>
-    </w:p>
-    <w:p>
-      <w:pPr>
-        <w:pStyle w:val="Kop3"/>
-      </w:pPr>
-      <w:bookmarkStart w:id="125" w:name="_Toc10726944"/>
+      <w:bookmarkStart w:id="124" w:name="_Toc10726944"/>
       <w:r>
         <w:t>3.</w:t>
       </w:r>
@@ -15067,7 +15503,7 @@
         <w:tab/>
         <w:t>Testcases</w:t>
       </w:r>
-      <w:bookmarkEnd w:id="125"/>
+      <w:bookmarkEnd w:id="124"/>
     </w:p>
     <w:p/>
     <w:p/>
@@ -15081,7 +15517,7 @@
         <w:pStyle w:val="Kop2"/>
         <w:ind w:left="720" w:hanging="720"/>
       </w:pPr>
-      <w:bookmarkStart w:id="126" w:name="_Toc10726945"/>
+      <w:bookmarkStart w:id="125" w:name="_Toc10726945"/>
       <w:r>
         <w:lastRenderedPageBreak/>
         <w:t>3.7.</w:t>
@@ -15095,20 +15531,34 @@
       <w:r>
         <w:t>Als gebruiker wil ik op de hoogte worden gehouden van de status van een veiling, zodat ik eventueel naar vergelijkbare voorwerpen op zoek kan gaan.</w:t>
       </w:r>
-      <w:bookmarkEnd w:id="126"/>
+      <w:bookmarkEnd w:id="125"/>
     </w:p>
     <w:p/>
     <w:p>
       <w:pPr>
         <w:pStyle w:val="Kop3"/>
       </w:pPr>
-      <w:bookmarkStart w:id="127" w:name="_Toc10726946"/>
+      <w:bookmarkStart w:id="126" w:name="_Toc10726946"/>
       <w:r>
         <w:t>3.7.1.</w:t>
       </w:r>
       <w:r>
         <w:tab/>
         <w:t>Functioneel ontwerp</w:t>
+      </w:r>
+      <w:bookmarkEnd w:id="126"/>
+    </w:p>
+    <w:p>
+      <w:pPr>
+        <w:pStyle w:val="Kop3"/>
+      </w:pPr>
+      <w:bookmarkStart w:id="127" w:name="_Toc10726947"/>
+      <w:r>
+        <w:t>3.7.2.</w:t>
+      </w:r>
+      <w:r>
+        <w:tab/>
+        <w:t>Technisch ontwerp</w:t>
       </w:r>
       <w:bookmarkEnd w:id="127"/>
     </w:p>
@@ -15116,13 +15566,13 @@
       <w:pPr>
         <w:pStyle w:val="Kop3"/>
       </w:pPr>
-      <w:bookmarkStart w:id="128" w:name="_Toc10726947"/>
-      <w:r>
-        <w:t>3.7.2.</w:t>
+      <w:bookmarkStart w:id="128" w:name="_Toc10726948"/>
+      <w:r>
+        <w:t>3.7.3.</w:t>
       </w:r>
       <w:r>
         <w:tab/>
-        <w:t>Technisch ontwerp</w:t>
+        <w:t>Pseudo code</w:t>
       </w:r>
       <w:bookmarkEnd w:id="128"/>
     </w:p>
@@ -15130,13 +15580,13 @@
       <w:pPr>
         <w:pStyle w:val="Kop3"/>
       </w:pPr>
-      <w:bookmarkStart w:id="129" w:name="_Toc10726948"/>
-      <w:r>
-        <w:t>3.7.3.</w:t>
+      <w:bookmarkStart w:id="129" w:name="_Toc10726949"/>
+      <w:r>
+        <w:t>3.7.4.</w:t>
       </w:r>
       <w:r>
         <w:tab/>
-        <w:t>Pseudo code</w:t>
+        <w:t>Activity Diagram</w:t>
       </w:r>
       <w:bookmarkEnd w:id="129"/>
     </w:p>
@@ -15144,13 +15594,13 @@
       <w:pPr>
         <w:pStyle w:val="Kop3"/>
       </w:pPr>
-      <w:bookmarkStart w:id="130" w:name="_Toc10726949"/>
-      <w:r>
-        <w:t>3.7.4.</w:t>
+      <w:bookmarkStart w:id="130" w:name="_Toc10726950"/>
+      <w:r>
+        <w:t>3.7.5.</w:t>
       </w:r>
       <w:r>
         <w:tab/>
-        <w:t>Activity Diagram</w:t>
+        <w:t>Schermontwerpen</w:t>
       </w:r>
       <w:bookmarkEnd w:id="130"/>
     </w:p>
@@ -15158,142 +15608,128 @@
       <w:pPr>
         <w:pStyle w:val="Kop3"/>
       </w:pPr>
-      <w:bookmarkStart w:id="131" w:name="_Toc10726950"/>
-      <w:r>
-        <w:t>3.7.5.</w:t>
+      <w:bookmarkStart w:id="131" w:name="_Toc10726951"/>
+      <w:r>
+        <w:t>3.7.6.</w:t>
       </w:r>
       <w:r>
         <w:tab/>
-        <w:t>Schermontwerpen</w:t>
+        <w:t>Testcases</w:t>
       </w:r>
       <w:bookmarkEnd w:id="131"/>
     </w:p>
+    <w:p/>
     <w:p>
       <w:pPr>
-        <w:pStyle w:val="Kop3"/>
-      </w:pPr>
-      <w:bookmarkStart w:id="132" w:name="_Toc10726951"/>
-      <w:r>
-        <w:t>3.7.6.</w:t>
+        <w:pStyle w:val="Kop2"/>
+        <w:ind w:left="720" w:hanging="720"/>
+      </w:pPr>
+      <w:bookmarkStart w:id="132" w:name="_Toc10726952"/>
+      <w:r>
+        <w:t>3.8.</w:t>
       </w:r>
       <w:r>
         <w:tab/>
-        <w:t>Testcases</w:t>
+      </w:r>
+      <w:r>
+        <w:t xml:space="preserve">User story 8 - </w:t>
+      </w:r>
+      <w:r>
+        <w:t>Als gebruiker wil ik een nieuw wachtwoord kunnen opgeven wanneer ik het wachtwoord ben vergeten.</w:t>
       </w:r>
       <w:bookmarkEnd w:id="132"/>
     </w:p>
     <w:p/>
     <w:p>
       <w:pPr>
-        <w:pStyle w:val="Kop2"/>
-        <w:ind w:left="720" w:hanging="720"/>
-      </w:pPr>
-      <w:bookmarkStart w:id="133" w:name="_Toc10726952"/>
-      <w:r>
-        <w:t>3.8.</w:t>
+        <w:pStyle w:val="Kop3"/>
+      </w:pPr>
+      <w:bookmarkStart w:id="133" w:name="_Toc10726953"/>
+      <w:r>
+        <w:t>3.8.1.</w:t>
       </w:r>
       <w:r>
         <w:tab/>
-      </w:r>
-      <w:r>
-        <w:t xml:space="preserve">User story 8 - </w:t>
-      </w:r>
-      <w:r>
-        <w:t>Als gebruiker wil ik een nieuw wachtwoord kunnen opgeven wanneer ik het wachtwoord ben vergeten.</w:t>
+        <w:t>Functioneel ontwerp</w:t>
       </w:r>
       <w:bookmarkEnd w:id="133"/>
+    </w:p>
+    <w:p>
+      <w:pPr>
+        <w:pStyle w:val="Kop3"/>
+      </w:pPr>
+      <w:bookmarkStart w:id="134" w:name="_Toc10726954"/>
+      <w:r>
+        <w:t>3.8.2.</w:t>
+      </w:r>
+      <w:r>
+        <w:tab/>
+        <w:t>Technisch ontwerp</w:t>
+      </w:r>
+      <w:bookmarkEnd w:id="134"/>
+    </w:p>
+    <w:p>
+      <w:pPr>
+        <w:pStyle w:val="Kop3"/>
+      </w:pPr>
+      <w:bookmarkStart w:id="135" w:name="_Toc10726955"/>
+      <w:r>
+        <w:t>3.8.3.</w:t>
+      </w:r>
+      <w:r>
+        <w:tab/>
+        <w:t>Pseudo code</w:t>
+      </w:r>
+      <w:bookmarkEnd w:id="135"/>
+    </w:p>
+    <w:p>
+      <w:pPr>
+        <w:pStyle w:val="Kop3"/>
+      </w:pPr>
+      <w:bookmarkStart w:id="136" w:name="_Toc10726956"/>
+      <w:r>
+        <w:t>3.8.4.</w:t>
+      </w:r>
+      <w:r>
+        <w:tab/>
+        <w:t>Activity Diagram</w:t>
+      </w:r>
+      <w:bookmarkEnd w:id="136"/>
+    </w:p>
+    <w:p>
+      <w:pPr>
+        <w:pStyle w:val="Kop3"/>
+      </w:pPr>
+      <w:bookmarkStart w:id="137" w:name="_Toc10726957"/>
+      <w:r>
+        <w:t>3.8.5.</w:t>
+      </w:r>
+      <w:r>
+        <w:tab/>
+        <w:t>Schermontwerpen</w:t>
+      </w:r>
+      <w:bookmarkEnd w:id="137"/>
+    </w:p>
+    <w:p>
+      <w:pPr>
+        <w:pStyle w:val="Kop3"/>
+      </w:pPr>
+      <w:bookmarkStart w:id="138" w:name="_Toc10726958"/>
+      <w:r>
+        <w:t>3.8.6.</w:t>
+      </w:r>
+      <w:r>
+        <w:tab/>
+        <w:t>Testcases</w:t>
+      </w:r>
+      <w:bookmarkEnd w:id="138"/>
     </w:p>
     <w:p/>
     <w:p>
       <w:pPr>
-        <w:pStyle w:val="Kop3"/>
-      </w:pPr>
-      <w:bookmarkStart w:id="134" w:name="_Toc10726953"/>
-      <w:r>
-        <w:t>3.8.1.</w:t>
-      </w:r>
-      <w:r>
-        <w:tab/>
-        <w:t>Functioneel ontwerp</w:t>
-      </w:r>
-      <w:bookmarkEnd w:id="134"/>
-    </w:p>
-    <w:p>
-      <w:pPr>
-        <w:pStyle w:val="Kop3"/>
-      </w:pPr>
-      <w:bookmarkStart w:id="135" w:name="_Toc10726954"/>
-      <w:r>
-        <w:t>3.8.2.</w:t>
-      </w:r>
-      <w:r>
-        <w:tab/>
-        <w:t>Technisch ontwerp</w:t>
-      </w:r>
-      <w:bookmarkEnd w:id="135"/>
-    </w:p>
-    <w:p>
-      <w:pPr>
-        <w:pStyle w:val="Kop3"/>
-      </w:pPr>
-      <w:bookmarkStart w:id="136" w:name="_Toc10726955"/>
-      <w:r>
-        <w:t>3.8.3.</w:t>
-      </w:r>
-      <w:r>
-        <w:tab/>
-        <w:t>Pseudo code</w:t>
-      </w:r>
-      <w:bookmarkEnd w:id="136"/>
-    </w:p>
-    <w:p>
-      <w:pPr>
-        <w:pStyle w:val="Kop3"/>
-      </w:pPr>
-      <w:bookmarkStart w:id="137" w:name="_Toc10726956"/>
-      <w:r>
-        <w:t>3.8.4.</w:t>
-      </w:r>
-      <w:r>
-        <w:tab/>
-        <w:t>Activity Diagram</w:t>
-      </w:r>
-      <w:bookmarkEnd w:id="137"/>
-    </w:p>
-    <w:p>
-      <w:pPr>
-        <w:pStyle w:val="Kop3"/>
-      </w:pPr>
-      <w:bookmarkStart w:id="138" w:name="_Toc10726957"/>
-      <w:r>
-        <w:t>3.8.5.</w:t>
-      </w:r>
-      <w:r>
-        <w:tab/>
-        <w:t>Schermontwerpen</w:t>
-      </w:r>
-      <w:bookmarkEnd w:id="138"/>
-    </w:p>
-    <w:p>
-      <w:pPr>
-        <w:pStyle w:val="Kop3"/>
-      </w:pPr>
-      <w:bookmarkStart w:id="139" w:name="_Toc10726958"/>
-      <w:r>
-        <w:t>3.8.6.</w:t>
-      </w:r>
-      <w:r>
-        <w:tab/>
-        <w:t>Testcases</w:t>
-      </w:r>
-      <w:bookmarkEnd w:id="139"/>
-    </w:p>
-    <w:p/>
-    <w:p>
-      <w:pPr>
         <w:pStyle w:val="Kop2"/>
       </w:pPr>
-      <w:bookmarkStart w:id="140" w:name="_Toc10726959"/>
+      <w:bookmarkStart w:id="139" w:name="_Toc10726959"/>
       <w:r>
         <w:t>3.9.</w:t>
       </w:r>
@@ -15304,7 +15740,7 @@
       <w:r>
         <w:t>.</w:t>
       </w:r>
-      <w:bookmarkEnd w:id="140"/>
+      <w:bookmarkEnd w:id="139"/>
     </w:p>
     <w:p/>
     <w:p/>
@@ -17246,6 +17682,7 @@
   <w:style w:type="character" w:default="1" w:styleId="Standaardalinea-lettertype">
     <w:name w:val="Default Paragraph Font"/>
     <w:uiPriority w:val="1"/>
+    <w:semiHidden/>
     <w:unhideWhenUsed/>
   </w:style>
   <w:style w:type="table" w:default="1" w:styleId="Standaardtabel">
@@ -17591,7 +18028,7 @@
     </w:pPr>
     <w:rPr>
       <w:rFonts w:eastAsiaTheme="minorEastAsia"/>
-      <w:lang w:val="en-NL" w:eastAsia="en-NL"/>
+      <w:lang w:eastAsia="en-NL"/>
     </w:rPr>
   </w:style>
   <w:style w:type="character" w:customStyle="1" w:styleId="GeenafstandChar">
@@ -17603,6 +18040,62 @@
     <w:rPr>
       <w:rFonts w:eastAsiaTheme="minorEastAsia"/>
       <w:lang w:val="en-NL" w:eastAsia="en-NL"/>
+    </w:rPr>
+  </w:style>
+  <w:style w:type="table" w:styleId="Tabelraster">
+    <w:name w:val="Table Grid"/>
+    <w:basedOn w:val="Standaardtabel"/>
+    <w:uiPriority w:val="39"/>
+    <w:rsid w:val="00212464"/>
+    <w:pPr>
+      <w:spacing w:after="0" w:line="240" w:lineRule="auto"/>
+    </w:pPr>
+    <w:rPr>
+      <w:rFonts w:eastAsiaTheme="minorEastAsia"/>
+      <w:lang w:val="nl-NL" w:eastAsia="ja-JP"/>
+    </w:rPr>
+    <w:tblPr>
+      <w:tblBorders>
+        <w:top w:val="single" w:sz="4" w:space="0" w:color="auto"/>
+        <w:left w:val="single" w:sz="4" w:space="0" w:color="auto"/>
+        <w:bottom w:val="single" w:sz="4" w:space="0" w:color="auto"/>
+        <w:right w:val="single" w:sz="4" w:space="0" w:color="auto"/>
+        <w:insideH w:val="single" w:sz="4" w:space="0" w:color="auto"/>
+        <w:insideV w:val="single" w:sz="4" w:space="0" w:color="auto"/>
+      </w:tblBorders>
+    </w:tblPr>
+  </w:style>
+  <w:style w:type="paragraph" w:styleId="Ondertitel">
+    <w:name w:val="Subtitle"/>
+    <w:basedOn w:val="Standaard"/>
+    <w:next w:val="Standaard"/>
+    <w:link w:val="OndertitelChar"/>
+    <w:uiPriority w:val="11"/>
+    <w:qFormat/>
+    <w:rsid w:val="00212464"/>
+    <w:pPr>
+      <w:numPr>
+        <w:ilvl w:val="1"/>
+      </w:numPr>
+    </w:pPr>
+    <w:rPr>
+      <w:rFonts w:eastAsiaTheme="minorEastAsia"/>
+      <w:color w:val="5A5A5A" w:themeColor="text1" w:themeTint="A5"/>
+      <w:spacing w:val="15"/>
+      <w:lang w:eastAsia="ja-JP"/>
+    </w:rPr>
+  </w:style>
+  <w:style w:type="character" w:customStyle="1" w:styleId="OndertitelChar">
+    <w:name w:val="Ondertitel Char"/>
+    <w:basedOn w:val="Standaardalinea-lettertype"/>
+    <w:link w:val="Ondertitel"/>
+    <w:uiPriority w:val="11"/>
+    <w:rsid w:val="00212464"/>
+    <w:rPr>
+      <w:rFonts w:eastAsiaTheme="minorEastAsia"/>
+      <w:color w:val="5A5A5A" w:themeColor="text1" w:themeTint="A5"/>
+      <w:spacing w:val="15"/>
+      <w:lang w:val="nl-NL" w:eastAsia="ja-JP"/>
     </w:rPr>
   </w:style>
 </w:styles>
@@ -17908,7 +18401,7 @@
 </file>
 
 <file path=customXml/itemProps1.xml><?xml version="1.0" encoding="utf-8"?>
-<ds:datastoreItem xmlns:ds="http://schemas.openxmlformats.org/officeDocument/2006/customXml" ds:itemID="{4C4C2359-AF1A-4DF7-BF43-3C433ADE0E12}">
+<ds:datastoreItem xmlns:ds="http://schemas.openxmlformats.org/officeDocument/2006/customXml" ds:itemID="{66D2A9C1-40A0-4799-ABA7-C3F6AC4A4969}">
   <ds:schemaRefs>
     <ds:schemaRef ds:uri="http://schemas.openxmlformats.org/officeDocument/2006/bibliography"/>
   </ds:schemaRefs>

</xml_diff>

<commit_message>
Update Ontwerpdocument groep 15.docx
</commit_message>
<xml_diff>
--- a/Documenten EenmaalAndermaal/Ontwerpdocument groep 15.docx
+++ b/Documenten EenmaalAndermaal/Ontwerpdocument groep 15.docx
@@ -4,17 +4,16 @@
   <w:body>
     <w:sdt>
       <w:sdtPr>
+        <w:rPr>
+          <w:rFonts w:eastAsiaTheme="minorEastAsia"/>
+        </w:rPr>
         <w:id w:val="-536196533"/>
         <w:docPartObj>
           <w:docPartGallery w:val="Cover Pages"/>
           <w:docPartUnique/>
         </w:docPartObj>
       </w:sdtPr>
-      <w:sdtEndPr>
-        <w:rPr>
-          <w:rFonts w:eastAsiaTheme="minorEastAsia"/>
-        </w:rPr>
-      </w:sdtEndPr>
+      <w:sdtEndPr/>
       <w:sdtContent>
         <w:p>
           <w:r>
@@ -111,20 +110,33 @@
           </w:r>
         </w:p>
         <w:p>
-          <w:r>
+          <w:pPr>
+            <w:pStyle w:val="NoSpacing"/>
             <w:rPr>
+              <w:rFonts w:eastAsiaTheme="minorHAnsi"/>
               <w:b/>
               <w:bCs/>
               <w:sz w:val="36"/>
               <w:szCs w:val="36"/>
             </w:rPr>
-            <w:t>Plan van Aanpak</w:t>
+          </w:pPr>
+          <w:r>
+            <w:rPr>
+              <w:rFonts w:eastAsiaTheme="minorHAnsi"/>
+              <w:b/>
+              <w:bCs/>
+              <w:sz w:val="36"/>
+              <w:szCs w:val="36"/>
+            </w:rPr>
+            <w:t>Ontwerpdocument groep 15</w:t>
           </w:r>
         </w:p>
         <w:p>
           <w:pPr>
             <w:pStyle w:val="NoSpacing"/>
           </w:pPr>
+          <w:bookmarkStart w:id="0" w:name="_GoBack"/>
+          <w:bookmarkEnd w:id="0"/>
         </w:p>
         <w:p>
           <w:pPr>
@@ -12384,14 +12396,12 @@
       <w:pPr>
         <w:pStyle w:val="Heading1"/>
       </w:pPr>
-      <w:bookmarkStart w:id="0" w:name="_Toc11321270"/>
-      <w:bookmarkStart w:id="1" w:name="_GoBack"/>
-      <w:bookmarkEnd w:id="1"/>
+      <w:bookmarkStart w:id="1" w:name="_Toc11321270"/>
       <w:r>
         <w:lastRenderedPageBreak/>
         <w:t>Sprint 1</w:t>
       </w:r>
-      <w:bookmarkEnd w:id="0"/>
+      <w:bookmarkEnd w:id="1"/>
     </w:p>
     <w:p>
       <w:r>
@@ -13272,8 +13282,8 @@
         <w:pStyle w:val="Heading2"/>
         <w:ind w:left="720" w:hanging="720"/>
       </w:pPr>
-      <w:bookmarkStart w:id="10" w:name="_Hlk10720781"/>
-      <w:bookmarkStart w:id="11" w:name="_Toc11321279"/>
+      <w:bookmarkStart w:id="10" w:name="_Toc11321279"/>
+      <w:bookmarkStart w:id="11" w:name="_Hlk10720781"/>
       <w:r>
         <w:t>2.2.</w:t>
       </w:r>
@@ -13295,7 +13305,7 @@
       <w:r>
         <w:t>.</w:t>
       </w:r>
-      <w:bookmarkEnd w:id="11"/>
+      <w:bookmarkEnd w:id="10"/>
     </w:p>
     <w:p/>
     <w:p>
@@ -14000,7 +14010,7 @@
       </w:r>
     </w:p>
     <w:p/>
-    <w:bookmarkEnd w:id="10"/>
+    <w:bookmarkEnd w:id="11"/>
     <w:p>
       <w:r>
         <w:br w:type="page"/>
@@ -16487,7 +16497,6 @@
       </w:pPr>
       <w:bookmarkStart w:id="43" w:name="_Toc11321311"/>
       <w:r>
-        <w:lastRenderedPageBreak/>
         <w:t>2.</w:t>
       </w:r>
       <w:r>
@@ -16966,7 +16975,6 @@
       </w:pPr>
       <w:bookmarkStart w:id="44" w:name="_Toc11321312"/>
       <w:r>
-        <w:lastRenderedPageBreak/>
         <w:t>2.</w:t>
       </w:r>
       <w:r>
@@ -17266,7 +17274,6 @@
           </w:tcPr>
           <w:p>
             <w:r>
-              <w:lastRenderedPageBreak/>
               <w:t>Een juiste IBAN + Bank en juiste creditcard</w:t>
             </w:r>
           </w:p>
@@ -17849,7 +17856,6 @@
       </w:pPr>
       <w:bookmarkStart w:id="46" w:name="_Toc11321314"/>
       <w:r>
-        <w:lastRenderedPageBreak/>
         <w:t>2.</w:t>
       </w:r>
       <w:r>
@@ -18028,7 +18034,6 @@
       </w:pPr>
       <w:bookmarkStart w:id="50" w:name="_Toc11321318"/>
       <w:r>
-        <w:lastRenderedPageBreak/>
         <w:t>2.</w:t>
       </w:r>
       <w:r>
@@ -18729,7 +18734,6 @@
           </w:tcPr>
           <w:p>
             <w:r>
-              <w:lastRenderedPageBreak/>
               <w:t>Looptijd in dagen, categorie, verzendkosten, betaalmethode aangeven</w:t>
             </w:r>
           </w:p>
@@ -19134,7 +19138,6 @@
       </w:pPr>
       <w:bookmarkStart w:id="60" w:name="_Toc11321328"/>
       <w:r>
-        <w:lastRenderedPageBreak/>
         <w:t>2.9.</w:t>
       </w:r>
       <w:r>
@@ -19714,7 +19717,6 @@
         <w:rPr>
           <w:lang w:val="en-US"/>
         </w:rPr>
-        <w:lastRenderedPageBreak/>
         <w:t>2.11.</w:t>
       </w:r>
       <w:r>
@@ -20057,7 +20059,6 @@
           </w:tcPr>
           <w:p>
             <w:r>
-              <w:lastRenderedPageBreak/>
               <w:t>Bij het tabel ‘verkopers’ checken of de gebruiker een verkoper is of niet</w:t>
             </w:r>
           </w:p>
@@ -20299,7 +20300,6 @@
         <w:rPr>
           <w:lang w:val="en-US"/>
         </w:rPr>
-        <w:lastRenderedPageBreak/>
         <w:t xml:space="preserve">Sprint </w:t>
       </w:r>
       <w:r>
@@ -20680,7 +20680,6 @@
         <w:rPr>
           <w:lang w:val="en-US"/>
         </w:rPr>
-        <w:lastRenderedPageBreak/>
         <w:t>3.1.5.</w:t>
       </w:r>
       <w:r>
@@ -21535,7 +21534,6 @@
         <w:pStyle w:val="NoSpacing"/>
       </w:pPr>
       <w:r>
-        <w:lastRenderedPageBreak/>
         <w:t xml:space="preserve"> $sql -&gt; $advertentieID $reden into Geblokeerde_advertenties</w:t>
       </w:r>
     </w:p>
@@ -22112,7 +22110,6 @@
       </w:pPr>
       <w:bookmarkStart w:id="96" w:name="_Toc11321364"/>
       <w:r>
-        <w:lastRenderedPageBreak/>
         <w:t>3.</w:t>
       </w:r>
       <w:r>
@@ -22306,7 +22303,6 @@
       </w:pPr>
       <w:bookmarkStart w:id="101" w:name="_Toc11321369"/>
       <w:r>
-        <w:lastRenderedPageBreak/>
         <w:t>3.</w:t>
       </w:r>
       <w:r>
@@ -22798,7 +22794,6 @@
       </w:pPr>
       <w:bookmarkStart w:id="103" w:name="_Toc11321371"/>
       <w:r>
-        <w:lastRenderedPageBreak/>
         <w:t>3.4.</w:t>
       </w:r>
       <w:r>
@@ -23345,7 +23340,6 @@
       </w:pPr>
       <w:bookmarkStart w:id="110" w:name="_Toc11321378"/>
       <w:r>
-        <w:lastRenderedPageBreak/>
         <w:t>3.5.</w:t>
       </w:r>
       <w:r>
@@ -23560,7 +23554,6 @@
       </w:pPr>
       <w:bookmarkStart w:id="112" w:name="_Toc11321380"/>
       <w:r>
-        <w:lastRenderedPageBreak/>
         <w:t>3.5.2.</w:t>
       </w:r>
       <w:r>
@@ -23726,7 +23719,6 @@
       </w:pPr>
       <w:bookmarkStart w:id="114" w:name="_Toc11321382"/>
       <w:r>
-        <w:lastRenderedPageBreak/>
         <w:t>3.5.4.</w:t>
       </w:r>
       <w:r>
@@ -23779,7 +23771,6 @@
       </w:pPr>
       <w:bookmarkStart w:id="117" w:name="_Toc11321385"/>
       <w:r>
-        <w:lastRenderedPageBreak/>
         <w:t>3.6.</w:t>
       </w:r>
       <w:r>
@@ -23991,7 +23982,6 @@
       </w:pPr>
       <w:bookmarkStart w:id="119" w:name="_Toc11321387"/>
       <w:r>
-        <w:lastRenderedPageBreak/>
         <w:t>3.</w:t>
       </w:r>
       <w:r>
@@ -24256,7 +24246,6 @@
         <w:pStyle w:val="NoSpacing"/>
       </w:pPr>
       <w:r>
-        <w:lastRenderedPageBreak/>
         <w:tab/>
         <w:t>//waardes laten vullen uit de database</w:t>
       </w:r>
@@ -24798,7 +24787,6 @@
       </w:pPr>
       <w:bookmarkStart w:id="122" w:name="_Toc11321390"/>
       <w:r>
-        <w:lastRenderedPageBreak/>
         <w:t>3.</w:t>
       </w:r>
       <w:r>
@@ -25115,7 +25103,6 @@
           </w:p>
           <w:p>
             <w:r>
-              <w:lastRenderedPageBreak/>
               <w:t>Hoofdrubriek: &lt;laten staan&gt;</w:t>
             </w:r>
           </w:p>
@@ -25131,12 +25118,7 @@
           </w:tcPr>
           <w:p>
             <w:r>
-              <w:lastRenderedPageBreak/>
-              <w:t xml:space="preserve">Textvak staat alleen nummers toe maar door de html te </w:t>
-            </w:r>
-            <w:r>
-              <w:lastRenderedPageBreak/>
-              <w:t xml:space="preserve">veranderen kan een string ingevuld worden, dit wordt ook niet in de database geüpdatet </w:t>
+              <w:t xml:space="preserve">Textvak staat alleen nummers toe maar door de html te veranderen kan een string ingevuld worden, dit wordt ook niet in de database geüpdatet </w:t>
             </w:r>
           </w:p>
         </w:tc>
@@ -25146,7 +25128,6 @@
           </w:tcPr>
           <w:p>
             <w:r>
-              <w:lastRenderedPageBreak/>
               <w:t>Krijgt een PDO crash pagina en de update wordt niet uitgevoerd.</w:t>
             </w:r>
           </w:p>
@@ -25541,7 +25522,6 @@
           </w:tcPr>
           <w:p>
             <w:r>
-              <w:lastRenderedPageBreak/>
               <w:t>String invullen in hoofdrubriek</w:t>
             </w:r>
           </w:p>
@@ -26041,7 +26021,6 @@
           </w:tcPr>
           <w:p>
             <w:r>
-              <w:lastRenderedPageBreak/>
               <w:t>Rubriek verwijderen die geen subrubrieken heeft maar wel producten in die rubriek</w:t>
             </w:r>
           </w:p>
@@ -26568,7 +26547,6 @@
       </w:pPr>
       <w:bookmarkStart w:id="124" w:name="_Toc11321392"/>
       <w:r>
-        <w:lastRenderedPageBreak/>
         <w:t>3.7.</w:t>
       </w:r>
       <w:r>
@@ -26807,7 +26785,6 @@
       </w:pPr>
       <w:bookmarkStart w:id="129" w:name="_Toc11321397"/>
       <w:r>
-        <w:lastRenderedPageBreak/>
         <w:t>3.7.5.</w:t>
       </w:r>
       <w:r>
@@ -27076,7 +27053,6 @@
       </w:pPr>
       <w:bookmarkStart w:id="131" w:name="_Toc11321399"/>
       <w:r>
-        <w:lastRenderedPageBreak/>
         <w:t>3.8.</w:t>
       </w:r>
       <w:r>
@@ -27243,6 +27219,7 @@
         <w:docPartUnique/>
       </w:docPartObj>
     </w:sdtPr>
+    <w:sdtEndPr/>
     <w:sdtContent>
       <w:p>
         <w:pPr>
@@ -30379,7 +30356,7 @@
 </file>
 
 <file path=customXml/itemProps1.xml><?xml version="1.0" encoding="utf-8"?>
-<ds:datastoreItem xmlns:ds="http://schemas.openxmlformats.org/officeDocument/2006/customXml" ds:itemID="{904A103C-D9E8-4EE8-83BF-2DC5B7B59508}">
+<ds:datastoreItem xmlns:ds="http://schemas.openxmlformats.org/officeDocument/2006/customXml" ds:itemID="{B0A40084-C4FA-492B-904E-8D7AFA8D3DD8}">
   <ds:schemaRefs>
     <ds:schemaRef ds:uri="http://schemas.openxmlformats.org/officeDocument/2006/bibliography"/>
   </ds:schemaRefs>

</xml_diff>